<commit_message>
create event trace diagram for interest
</commit_message>
<xml_diff>
--- a/Project Design.docx
+++ b/Project Design.docx
@@ -562,6 +562,86 @@
           </w:p>
         </w:tc>
       </w:tr>
+      <w:tr>
+        <w:tc>
+          <w:tcPr>
+            <w:tcW w:w="1255" w:type="dxa"/>
+            <w:tcBorders>
+              <w:top w:val="single" w:sz="4" w:space="0" w:color="auto"/>
+              <w:left w:val="single" w:sz="4" w:space="0" w:color="auto"/>
+              <w:bottom w:val="single" w:sz="4" w:space="0" w:color="auto"/>
+              <w:right w:val="single" w:sz="4" w:space="0" w:color="auto"/>
+            </w:tcBorders>
+          </w:tcPr>
+          <w:p>
+            <w:pPr>
+              <w:spacing w:line="240" w:lineRule="auto"/>
+              <w:jc w:val="center"/>
+              <w:rPr>
+                <w:rFonts w:ascii="Times New Roman" w:hAnsi="Times New Roman" w:cs="Times New Roman"/>
+              </w:rPr>
+            </w:pPr>
+            <w:r>
+              <w:rPr>
+                <w:rFonts w:ascii="Times New Roman" w:hAnsi="Times New Roman" w:cs="Times New Roman"/>
+              </w:rPr>
+              <w:t>6/14</w:t>
+            </w:r>
+          </w:p>
+        </w:tc>
+        <w:tc>
+          <w:tcPr>
+            <w:tcW w:w="1260" w:type="dxa"/>
+            <w:tcBorders>
+              <w:top w:val="single" w:sz="4" w:space="0" w:color="auto"/>
+              <w:left w:val="single" w:sz="4" w:space="0" w:color="auto"/>
+              <w:bottom w:val="single" w:sz="4" w:space="0" w:color="auto"/>
+              <w:right w:val="single" w:sz="4" w:space="0" w:color="auto"/>
+            </w:tcBorders>
+          </w:tcPr>
+          <w:p>
+            <w:pPr>
+              <w:spacing w:line="240" w:lineRule="auto"/>
+              <w:jc w:val="center"/>
+              <w:rPr>
+                <w:rFonts w:ascii="Times New Roman" w:hAnsi="Times New Roman" w:cs="Times New Roman"/>
+              </w:rPr>
+            </w:pPr>
+            <w:r>
+              <w:rPr>
+                <w:rFonts w:ascii="Times New Roman" w:hAnsi="Times New Roman" w:cs="Times New Roman"/>
+              </w:rPr>
+              <w:t>Summer</w:t>
+            </w:r>
+          </w:p>
+        </w:tc>
+        <w:tc>
+          <w:tcPr>
+            <w:tcW w:w="6835" w:type="dxa"/>
+            <w:tcBorders>
+              <w:top w:val="single" w:sz="4" w:space="0" w:color="auto"/>
+              <w:left w:val="single" w:sz="4" w:space="0" w:color="auto"/>
+              <w:bottom w:val="single" w:sz="4" w:space="0" w:color="auto"/>
+              <w:right w:val="single" w:sz="4" w:space="0" w:color="auto"/>
+            </w:tcBorders>
+          </w:tcPr>
+          <w:p>
+            <w:pPr>
+              <w:spacing w:line="240" w:lineRule="auto"/>
+              <w:jc w:val="center"/>
+              <w:rPr>
+                <w:rFonts w:ascii="Times New Roman" w:hAnsi="Times New Roman" w:cs="Times New Roman"/>
+              </w:rPr>
+            </w:pPr>
+            <w:r>
+              <w:rPr>
+                <w:rFonts w:ascii="Times New Roman" w:hAnsi="Times New Roman" w:cs="Times New Roman"/>
+              </w:rPr>
+              <w:t>Create event trace diagram for interest accrual subsyem</w:t>
+            </w:r>
+          </w:p>
+        </w:tc>
+      </w:tr>
     </w:tbl>
     <w:p>
       <w:pPr>
@@ -606,6 +686,142 @@
           <w:szCs w:val="24"/>
         </w:rPr>
         <w:t>Event Trace Diagram</w:t>
+      </w:r>
+    </w:p>
+    <w:p>
+      <w:pPr>
+        <w:rPr>
+          <w:rFonts w:ascii="Times New Roman" w:hAnsi="Times New Roman" w:cs="Times New Roman"/>
+          <w:i/>
+          <w:iCs/>
+          <w:sz w:val="24"/>
+          <w:szCs w:val="24"/>
+        </w:rPr>
+      </w:pPr>
+      <w:r>
+        <w:rPr>
+          <w:rFonts w:ascii="Times New Roman" w:hAnsi="Times New Roman" w:cs="Times New Roman"/>
+          <w:i/>
+          <w:iCs/>
+          <w:sz w:val="24"/>
+          <w:szCs w:val="24"/>
+        </w:rPr>
+        <w:t>Scenario 1:</w:t>
+      </w:r>
+    </w:p>
+    <w:p>
+      <w:pPr>
+        <w:rPr>
+          <w:rFonts w:ascii="Times New Roman" w:hAnsi="Times New Roman" w:cs="Times New Roman"/>
+          <w:sz w:val="24"/>
+          <w:szCs w:val="24"/>
+        </w:rPr>
+      </w:pPr>
+      <w:r>
+        <w:rPr>
+          <w:rFonts w:ascii="Times New Roman" w:hAnsi="Times New Roman" w:cs="Times New Roman"/>
+          <w:sz w:val="24"/>
+          <w:szCs w:val="24"/>
+        </w:rPr>
+        <w:t>Description: the user logs in and the interest accrual system updates the interest value if it hasn’t been updated that day.</w:t>
+      </w:r>
+    </w:p>
+    <w:p>
+      <w:pPr>
+        <w:rPr>
+          <w:rFonts w:ascii="Times New Roman" w:hAnsi="Times New Roman" w:cs="Times New Roman"/>
+          <w:sz w:val="24"/>
+          <w:szCs w:val="24"/>
+        </w:rPr>
+      </w:pPr>
+      <w:r>
+        <w:rPr>
+          <w:rFonts w:ascii="Times New Roman" w:hAnsi="Times New Roman" w:cs="Times New Roman"/>
+          <w:sz w:val="24"/>
+          <w:szCs w:val="24"/>
+        </w:rPr>
+        <w:t>Pre-Condition: user is logged in.</w:t>
+      </w:r>
+    </w:p>
+    <w:p>
+      <w:pPr>
+        <w:rPr>
+          <w:rFonts w:ascii="Times New Roman" w:hAnsi="Times New Roman" w:cs="Times New Roman"/>
+          <w:sz w:val="24"/>
+          <w:szCs w:val="24"/>
+        </w:rPr>
+      </w:pPr>
+      <w:r>
+        <w:rPr>
+          <w:rFonts w:ascii="Times New Roman" w:hAnsi="Times New Roman" w:cs="Times New Roman"/>
+          <w:sz w:val="24"/>
+          <w:szCs w:val="24"/>
+        </w:rPr>
+        <w:t>Post-Condition: interest value is updated to reflect total interest (as of today).</w:t>
+      </w:r>
+    </w:p>
+    <w:p>
+      <w:pPr>
+        <w:rPr>
+          <w:rFonts w:ascii="Times New Roman" w:hAnsi="Times New Roman" w:cs="Times New Roman"/>
+          <w:b/>
+          <w:bCs/>
+          <w:sz w:val="24"/>
+          <w:szCs w:val="24"/>
+        </w:rPr>
+      </w:pPr>
+      <w:r>
+        <w:rPr>
+          <w:noProof/>
+        </w:rPr>
+        <w:drawing>
+          <wp:inline distT="0" distB="0" distL="0" distR="0" wp14:anchorId="5DACB77F" wp14:editId="12759684">
+            <wp:extent cx="5943600" cy="1139825"/>
+            <wp:effectExtent l="0" t="0" r="0" b="3175"/>
+            <wp:docPr id="4" name="Picture 4"/>
+            <wp:cNvGraphicFramePr>
+              <a:graphicFrameLocks xmlns:a="http://schemas.openxmlformats.org/drawingml/2006/main" noChangeAspect="1"/>
+            </wp:cNvGraphicFramePr>
+            <a:graphic xmlns:a="http://schemas.openxmlformats.org/drawingml/2006/main">
+              <a:graphicData uri="http://schemas.openxmlformats.org/drawingml/2006/picture">
+                <pic:pic xmlns:pic="http://schemas.openxmlformats.org/drawingml/2006/picture">
+                  <pic:nvPicPr>
+                    <pic:cNvPr id="0" name="Picture 7"/>
+                    <pic:cNvPicPr>
+                      <a:picLocks noChangeAspect="1" noChangeArrowheads="1"/>
+                    </pic:cNvPicPr>
+                  </pic:nvPicPr>
+                  <pic:blipFill>
+                    <a:blip r:embed="rId5">
+                      <a:extLst>
+                        <a:ext uri="{28A0092B-C50C-407E-A947-70E740481C1C}">
+                          <a14:useLocalDpi xmlns:a14="http://schemas.microsoft.com/office/drawing/2010/main" val="0"/>
+                        </a:ext>
+                      </a:extLst>
+                    </a:blip>
+                    <a:srcRect/>
+                    <a:stretch>
+                      <a:fillRect/>
+                    </a:stretch>
+                  </pic:blipFill>
+                  <pic:spPr bwMode="auto">
+                    <a:xfrm>
+                      <a:off x="0" y="0"/>
+                      <a:ext cx="5943600" cy="1139825"/>
+                    </a:xfrm>
+                    <a:prstGeom prst="rect">
+                      <a:avLst/>
+                    </a:prstGeom>
+                    <a:noFill/>
+                    <a:ln>
+                      <a:noFill/>
+                    </a:ln>
+                  </pic:spPr>
+                </pic:pic>
+              </a:graphicData>
+            </a:graphic>
+          </wp:inline>
+        </w:drawing>
       </w:r>
     </w:p>
     <w:p>
@@ -654,24 +870,12 @@
     <w:p>
       <w:pPr>
         <w:pStyle w:val="ListParagraph"/>
-        <w:numPr>
-          <w:ilvl w:val="0"/>
-          <w:numId w:val="2"/>
-        </w:numPr>
-        <w:rPr>
-          <w:rFonts w:ascii="Times New Roman" w:hAnsi="Times New Roman" w:cs="Times New Roman"/>
-          <w:sz w:val="24"/>
-          <w:szCs w:val="24"/>
-        </w:rPr>
-      </w:pPr>
-      <w:r>
-        <w:rPr>
-          <w:rFonts w:ascii="Times New Roman" w:hAnsi="Times New Roman" w:cs="Times New Roman"/>
-          <w:sz w:val="24"/>
-          <w:szCs w:val="24"/>
-        </w:rPr>
-        <w:t>Transaction Subsystems</w:t>
-      </w:r>
+        <w:rPr>
+          <w:rFonts w:ascii="Times New Roman" w:hAnsi="Times New Roman" w:cs="Times New Roman"/>
+          <w:sz w:val="24"/>
+          <w:szCs w:val="24"/>
+        </w:rPr>
+      </w:pPr>
     </w:p>
     <w:p>
       <w:pPr>
@@ -692,6 +896,38 @@
           <w:sz w:val="24"/>
           <w:szCs w:val="24"/>
         </w:rPr>
+        <w:t>Transaction Subsystems</w:t>
+      </w:r>
+    </w:p>
+    <w:p>
+      <w:pPr>
+        <w:pStyle w:val="ListParagraph"/>
+        <w:rPr>
+          <w:rFonts w:ascii="Times New Roman" w:hAnsi="Times New Roman" w:cs="Times New Roman"/>
+          <w:sz w:val="24"/>
+          <w:szCs w:val="24"/>
+        </w:rPr>
+      </w:pPr>
+    </w:p>
+    <w:p>
+      <w:pPr>
+        <w:pStyle w:val="ListParagraph"/>
+        <w:numPr>
+          <w:ilvl w:val="0"/>
+          <w:numId w:val="2"/>
+        </w:numPr>
+        <w:rPr>
+          <w:rFonts w:ascii="Times New Roman" w:hAnsi="Times New Roman" w:cs="Times New Roman"/>
+          <w:sz w:val="24"/>
+          <w:szCs w:val="24"/>
+        </w:rPr>
+      </w:pPr>
+      <w:r>
+        <w:rPr>
+          <w:rFonts w:ascii="Times New Roman" w:hAnsi="Times New Roman" w:cs="Times New Roman"/>
+          <w:sz w:val="24"/>
+          <w:szCs w:val="24"/>
+        </w:rPr>
         <w:t>Interest Accrual Subsystem</w:t>
       </w:r>
     </w:p>
@@ -728,7 +964,27 @@
           <w:sz w:val="24"/>
           <w:szCs w:val="24"/>
         </w:rPr>
-        <w:t xml:space="preserve">    database.connect() //standard library database API</w:t>
+        <w:t xml:space="preserve">    </w:t>
+      </w:r>
+      <w:proofErr w:type="spellStart"/>
+      <w:proofErr w:type="gramStart"/>
+      <w:r>
+        <w:rPr>
+          <w:rFonts w:ascii="Times New Roman" w:hAnsi="Times New Roman" w:cs="Times New Roman"/>
+          <w:sz w:val="24"/>
+          <w:szCs w:val="24"/>
+        </w:rPr>
+        <w:t>database.connect</w:t>
+      </w:r>
+      <w:proofErr w:type="spellEnd"/>
+      <w:proofErr w:type="gramEnd"/>
+      <w:r>
+        <w:rPr>
+          <w:rFonts w:ascii="Times New Roman" w:hAnsi="Times New Roman" w:cs="Times New Roman"/>
+          <w:sz w:val="24"/>
+          <w:szCs w:val="24"/>
+        </w:rPr>
+        <w:t>() //standard library database API</w:t>
       </w:r>
     </w:p>
     <w:p>
@@ -746,7 +1002,15 @@
           <w:sz w:val="24"/>
           <w:szCs w:val="24"/>
         </w:rPr>
-        <w:t xml:space="preserve">    APY = .003</w:t>
+        <w:t xml:space="preserve">    APY = .00</w:t>
+      </w:r>
+      <w:r>
+        <w:rPr>
+          <w:rFonts w:ascii="Times New Roman" w:hAnsi="Times New Roman" w:cs="Times New Roman"/>
+          <w:sz w:val="24"/>
+          <w:szCs w:val="24"/>
+        </w:rPr>
+        <w:t>5</w:t>
       </w:r>
     </w:p>
     <w:p>
@@ -764,9 +1028,45 @@
           <w:sz w:val="24"/>
           <w:szCs w:val="24"/>
         </w:rPr>
+        <w:t xml:space="preserve">    APD = APY/365</w:t>
+      </w:r>
+    </w:p>
+    <w:p>
+      <w:pPr>
+        <w:pStyle w:val="ListParagraph"/>
+        <w:rPr>
+          <w:rFonts w:ascii="Times New Roman" w:hAnsi="Times New Roman" w:cs="Times New Roman"/>
+          <w:sz w:val="24"/>
+          <w:szCs w:val="24"/>
+        </w:rPr>
+      </w:pPr>
+      <w:r>
+        <w:rPr>
+          <w:rFonts w:ascii="Times New Roman" w:hAnsi="Times New Roman" w:cs="Times New Roman"/>
+          <w:sz w:val="24"/>
+          <w:szCs w:val="24"/>
+        </w:rPr>
         <w:br/>
-        <w:t xml:space="preserve">    Void interest(user_</w:t>
-      </w:r>
+        <w:t xml:space="preserve">    Void interest(</w:t>
+      </w:r>
+      <w:proofErr w:type="spellStart"/>
+      <w:r>
+        <w:rPr>
+          <w:rFonts w:ascii="Times New Roman" w:hAnsi="Times New Roman" w:cs="Times New Roman"/>
+          <w:sz w:val="24"/>
+          <w:szCs w:val="24"/>
+        </w:rPr>
+        <w:t>use</w:t>
+      </w:r>
+      <w:r>
+        <w:rPr>
+          <w:rFonts w:ascii="Times New Roman" w:hAnsi="Times New Roman" w:cs="Times New Roman"/>
+          <w:sz w:val="24"/>
+          <w:szCs w:val="24"/>
+        </w:rPr>
+        <w:t>r_</w:t>
+      </w:r>
+      <w:proofErr w:type="gramStart"/>
       <w:r>
         <w:rPr>
           <w:rFonts w:ascii="Times New Roman" w:hAnsi="Times New Roman" w:cs="Times New Roman"/>
@@ -775,6 +1075,7 @@
         </w:rPr>
         <w:t>ID</w:t>
       </w:r>
+      <w:proofErr w:type="spellEnd"/>
       <w:r>
         <w:rPr>
           <w:rFonts w:ascii="Times New Roman" w:hAnsi="Times New Roman" w:cs="Times New Roman"/>
@@ -783,15 +1084,7 @@
         </w:rPr>
         <w:t>){</w:t>
       </w:r>
-      <w:r>
-        <w:rPr>
-          <w:rFonts w:ascii="Times New Roman" w:hAnsi="Times New Roman" w:cs="Times New Roman"/>
-          <w:sz w:val="24"/>
-          <w:szCs w:val="24"/>
-        </w:rPr>
-        <w:br/>
-        <w:t xml:space="preserve">        last_updated = database.fetchall(user_ID)[“last_updated”]</w:t>
-      </w:r>
+      <w:proofErr w:type="gramEnd"/>
     </w:p>
     <w:p>
       <w:pPr>
@@ -808,7 +1101,105 @@
           <w:sz w:val="24"/>
           <w:szCs w:val="24"/>
         </w:rPr>
-        <w:t xml:space="preserve">        day_delta = today – last_updated</w:t>
+        <w:t xml:space="preserve">        delta = </w:t>
+      </w:r>
+      <w:proofErr w:type="spellStart"/>
+      <w:proofErr w:type="gramStart"/>
+      <w:r>
+        <w:rPr>
+          <w:rFonts w:ascii="Times New Roman" w:hAnsi="Times New Roman" w:cs="Times New Roman"/>
+          <w:sz w:val="24"/>
+          <w:szCs w:val="24"/>
+        </w:rPr>
+        <w:t>dat</w:t>
+      </w:r>
+      <w:r>
+        <w:rPr>
+          <w:rFonts w:ascii="Times New Roman" w:hAnsi="Times New Roman" w:cs="Times New Roman"/>
+          <w:sz w:val="24"/>
+          <w:szCs w:val="24"/>
+        </w:rPr>
+        <w:t>e</w:t>
+      </w:r>
+      <w:r>
+        <w:rPr>
+          <w:rFonts w:ascii="Times New Roman" w:hAnsi="Times New Roman" w:cs="Times New Roman"/>
+          <w:sz w:val="24"/>
+          <w:szCs w:val="24"/>
+        </w:rPr>
+        <w:t>.today</w:t>
+      </w:r>
+      <w:proofErr w:type="spellEnd"/>
+      <w:proofErr w:type="gramEnd"/>
+      <w:r>
+        <w:rPr>
+          <w:rFonts w:ascii="Times New Roman" w:hAnsi="Times New Roman" w:cs="Times New Roman"/>
+          <w:sz w:val="24"/>
+          <w:szCs w:val="24"/>
+        </w:rPr>
+        <w:t>()</w:t>
+      </w:r>
+      <w:r>
+        <w:rPr>
+          <w:rFonts w:ascii="Times New Roman" w:hAnsi="Times New Roman" w:cs="Times New Roman"/>
+          <w:sz w:val="24"/>
+          <w:szCs w:val="24"/>
+        </w:rPr>
+        <w:t xml:space="preserve"> – </w:t>
+      </w:r>
+      <w:proofErr w:type="spellStart"/>
+      <w:r>
+        <w:rPr>
+          <w:rFonts w:ascii="Times New Roman" w:hAnsi="Times New Roman" w:cs="Times New Roman"/>
+          <w:sz w:val="24"/>
+          <w:szCs w:val="24"/>
+        </w:rPr>
+        <w:t>database.fetchall</w:t>
+      </w:r>
+      <w:proofErr w:type="spellEnd"/>
+      <w:r>
+        <w:rPr>
+          <w:rFonts w:ascii="Times New Roman" w:hAnsi="Times New Roman" w:cs="Times New Roman"/>
+          <w:sz w:val="24"/>
+          <w:szCs w:val="24"/>
+        </w:rPr>
+        <w:t>(</w:t>
+      </w:r>
+      <w:proofErr w:type="spellStart"/>
+      <w:r>
+        <w:rPr>
+          <w:rFonts w:ascii="Times New Roman" w:hAnsi="Times New Roman" w:cs="Times New Roman"/>
+          <w:sz w:val="24"/>
+          <w:szCs w:val="24"/>
+        </w:rPr>
+        <w:t>user_ID</w:t>
+      </w:r>
+      <w:proofErr w:type="spellEnd"/>
+      <w:r>
+        <w:rPr>
+          <w:rFonts w:ascii="Times New Roman" w:hAnsi="Times New Roman" w:cs="Times New Roman"/>
+          <w:sz w:val="24"/>
+          <w:szCs w:val="24"/>
+        </w:rPr>
+        <w:t>)[“</w:t>
+      </w:r>
+      <w:proofErr w:type="spellStart"/>
+      <w:r>
+        <w:rPr>
+          <w:rFonts w:ascii="Times New Roman" w:hAnsi="Times New Roman" w:cs="Times New Roman"/>
+          <w:sz w:val="24"/>
+          <w:szCs w:val="24"/>
+        </w:rPr>
+        <w:t>last_updated</w:t>
+      </w:r>
+      <w:proofErr w:type="spellEnd"/>
+      <w:r>
+        <w:rPr>
+          <w:rFonts w:ascii="Times New Roman" w:hAnsi="Times New Roman" w:cs="Times New Roman"/>
+          <w:sz w:val="24"/>
+          <w:szCs w:val="24"/>
+        </w:rPr>
+        <w:t>”]</w:t>
       </w:r>
     </w:p>
     <w:p>
@@ -826,7 +1217,35 @@
           <w:sz w:val="24"/>
           <w:szCs w:val="24"/>
         </w:rPr>
-        <w:t xml:space="preserve">        if day_delta &gt; 0{</w:t>
+        <w:t xml:space="preserve">        if </w:t>
+      </w:r>
+      <w:proofErr w:type="spellStart"/>
+      <w:proofErr w:type="gramStart"/>
+      <w:r>
+        <w:rPr>
+          <w:rFonts w:ascii="Times New Roman" w:hAnsi="Times New Roman" w:cs="Times New Roman"/>
+          <w:sz w:val="24"/>
+          <w:szCs w:val="24"/>
+        </w:rPr>
+        <w:t>delta</w:t>
+      </w:r>
+      <w:r>
+        <w:rPr>
+          <w:rFonts w:ascii="Times New Roman" w:hAnsi="Times New Roman" w:cs="Times New Roman"/>
+          <w:sz w:val="24"/>
+          <w:szCs w:val="24"/>
+        </w:rPr>
+        <w:t>.days</w:t>
+      </w:r>
+      <w:proofErr w:type="spellEnd"/>
+      <w:proofErr w:type="gramEnd"/>
+      <w:r>
+        <w:rPr>
+          <w:rFonts w:ascii="Times New Roman" w:hAnsi="Times New Roman" w:cs="Times New Roman"/>
+          <w:sz w:val="24"/>
+          <w:szCs w:val="24"/>
+        </w:rPr>
+        <w:t xml:space="preserve"> &gt; 0{</w:t>
       </w:r>
     </w:p>
     <w:p>
@@ -844,7 +1263,121 @@
           <w:sz w:val="24"/>
           <w:szCs w:val="24"/>
         </w:rPr>
-        <w:t xml:space="preserve">            collect_interest = APY/365 * day_delta</w:t>
+        <w:t xml:space="preserve">            </w:t>
+      </w:r>
+      <w:proofErr w:type="spellStart"/>
+      <w:r>
+        <w:rPr>
+          <w:rFonts w:ascii="Times New Roman" w:hAnsi="Times New Roman" w:cs="Times New Roman"/>
+          <w:sz w:val="24"/>
+          <w:szCs w:val="24"/>
+        </w:rPr>
+        <w:t>collect_interest</w:t>
+      </w:r>
+      <w:proofErr w:type="spellEnd"/>
+      <w:r>
+        <w:rPr>
+          <w:rFonts w:ascii="Times New Roman" w:hAnsi="Times New Roman" w:cs="Times New Roman"/>
+          <w:sz w:val="24"/>
+          <w:szCs w:val="24"/>
+        </w:rPr>
+        <w:t xml:space="preserve"> = </w:t>
+      </w:r>
+      <w:r>
+        <w:rPr>
+          <w:rFonts w:ascii="Times New Roman" w:hAnsi="Times New Roman" w:cs="Times New Roman"/>
+          <w:sz w:val="24"/>
+          <w:szCs w:val="24"/>
+        </w:rPr>
+        <w:t>(</w:t>
+      </w:r>
+      <w:r>
+        <w:rPr>
+          <w:rFonts w:ascii="Times New Roman" w:hAnsi="Times New Roman" w:cs="Times New Roman"/>
+          <w:sz w:val="24"/>
+          <w:szCs w:val="24"/>
+        </w:rPr>
+        <w:t>AP</w:t>
+      </w:r>
+      <w:r>
+        <w:rPr>
+          <w:rFonts w:ascii="Times New Roman" w:hAnsi="Times New Roman" w:cs="Times New Roman"/>
+          <w:sz w:val="24"/>
+          <w:szCs w:val="24"/>
+        </w:rPr>
+        <w:t xml:space="preserve">D * </w:t>
+      </w:r>
+      <w:proofErr w:type="spellStart"/>
+      <w:proofErr w:type="gramStart"/>
+      <w:r>
+        <w:rPr>
+          <w:rFonts w:ascii="Times New Roman" w:hAnsi="Times New Roman" w:cs="Times New Roman"/>
+          <w:sz w:val="24"/>
+          <w:szCs w:val="24"/>
+        </w:rPr>
+        <w:t>delta.days</w:t>
+      </w:r>
+      <w:proofErr w:type="spellEnd"/>
+      <w:proofErr w:type="gramEnd"/>
+      <w:r>
+        <w:rPr>
+          <w:rFonts w:ascii="Times New Roman" w:hAnsi="Times New Roman" w:cs="Times New Roman"/>
+          <w:sz w:val="24"/>
+          <w:szCs w:val="24"/>
+        </w:rPr>
+        <w:t xml:space="preserve">) * </w:t>
+      </w:r>
+      <w:proofErr w:type="spellStart"/>
+      <w:r>
+        <w:rPr>
+          <w:rFonts w:ascii="Times New Roman" w:hAnsi="Times New Roman" w:cs="Times New Roman"/>
+          <w:sz w:val="24"/>
+          <w:szCs w:val="24"/>
+        </w:rPr>
+        <w:t>database.fetchall</w:t>
+      </w:r>
+      <w:proofErr w:type="spellEnd"/>
+      <w:r>
+        <w:rPr>
+          <w:rFonts w:ascii="Times New Roman" w:hAnsi="Times New Roman" w:cs="Times New Roman"/>
+          <w:sz w:val="24"/>
+          <w:szCs w:val="24"/>
+        </w:rPr>
+        <w:t>(</w:t>
+      </w:r>
+      <w:proofErr w:type="spellStart"/>
+      <w:r>
+        <w:rPr>
+          <w:rFonts w:ascii="Times New Roman" w:hAnsi="Times New Roman" w:cs="Times New Roman"/>
+          <w:sz w:val="24"/>
+          <w:szCs w:val="24"/>
+        </w:rPr>
+        <w:t>user_ID</w:t>
+      </w:r>
+      <w:proofErr w:type="spellEnd"/>
+      <w:r>
+        <w:rPr>
+          <w:rFonts w:ascii="Times New Roman" w:hAnsi="Times New Roman" w:cs="Times New Roman"/>
+          <w:sz w:val="24"/>
+          <w:szCs w:val="24"/>
+        </w:rPr>
+        <w:t>)[“</w:t>
+      </w:r>
+      <w:r>
+        <w:rPr>
+          <w:rFonts w:ascii="Times New Roman" w:hAnsi="Times New Roman" w:cs="Times New Roman"/>
+          <w:sz w:val="24"/>
+          <w:szCs w:val="24"/>
+        </w:rPr>
+        <w:t>savings</w:t>
+      </w:r>
+      <w:r>
+        <w:rPr>
+          <w:rFonts w:ascii="Times New Roman" w:hAnsi="Times New Roman" w:cs="Times New Roman"/>
+          <w:sz w:val="24"/>
+          <w:szCs w:val="24"/>
+        </w:rPr>
+        <w:t>”]</w:t>
       </w:r>
     </w:p>
     <w:p>
@@ -862,8 +1395,82 @@
           <w:sz w:val="24"/>
           <w:szCs w:val="24"/>
         </w:rPr>
-        <w:t xml:space="preserve">            new_interest = database.fetchall(user_ID[“interest”] + collect_interest</w:t>
-      </w:r>
+        <w:t xml:space="preserve">            </w:t>
+      </w:r>
+      <w:proofErr w:type="spellStart"/>
+      <w:r>
+        <w:rPr>
+          <w:rFonts w:ascii="Times New Roman" w:hAnsi="Times New Roman" w:cs="Times New Roman"/>
+          <w:sz w:val="24"/>
+          <w:szCs w:val="24"/>
+        </w:rPr>
+        <w:t>new_interest</w:t>
+      </w:r>
+      <w:proofErr w:type="spellEnd"/>
+      <w:r>
+        <w:rPr>
+          <w:rFonts w:ascii="Times New Roman" w:hAnsi="Times New Roman" w:cs="Times New Roman"/>
+          <w:sz w:val="24"/>
+          <w:szCs w:val="24"/>
+        </w:rPr>
+        <w:t xml:space="preserve"> = </w:t>
+      </w:r>
+      <w:proofErr w:type="spellStart"/>
+      <w:proofErr w:type="gramStart"/>
+      <w:r>
+        <w:rPr>
+          <w:rFonts w:ascii="Times New Roman" w:hAnsi="Times New Roman" w:cs="Times New Roman"/>
+          <w:sz w:val="24"/>
+          <w:szCs w:val="24"/>
+        </w:rPr>
+        <w:t>database.fetchall</w:t>
+      </w:r>
+      <w:proofErr w:type="spellEnd"/>
+      <w:proofErr w:type="gramEnd"/>
+      <w:r>
+        <w:rPr>
+          <w:rFonts w:ascii="Times New Roman" w:hAnsi="Times New Roman" w:cs="Times New Roman"/>
+          <w:sz w:val="24"/>
+          <w:szCs w:val="24"/>
+        </w:rPr>
+        <w:t>(</w:t>
+      </w:r>
+      <w:proofErr w:type="spellStart"/>
+      <w:r>
+        <w:rPr>
+          <w:rFonts w:ascii="Times New Roman" w:hAnsi="Times New Roman" w:cs="Times New Roman"/>
+          <w:sz w:val="24"/>
+          <w:szCs w:val="24"/>
+        </w:rPr>
+        <w:t>user_ID</w:t>
+      </w:r>
+      <w:proofErr w:type="spellEnd"/>
+      <w:r>
+        <w:rPr>
+          <w:rFonts w:ascii="Times New Roman" w:hAnsi="Times New Roman" w:cs="Times New Roman"/>
+          <w:sz w:val="24"/>
+          <w:szCs w:val="24"/>
+        </w:rPr>
+        <w:t>)</w:t>
+      </w:r>
+      <w:r>
+        <w:rPr>
+          <w:rFonts w:ascii="Times New Roman" w:hAnsi="Times New Roman" w:cs="Times New Roman"/>
+          <w:sz w:val="24"/>
+          <w:szCs w:val="24"/>
+        </w:rPr>
+        <w:t xml:space="preserve">[“interest”] + </w:t>
+      </w:r>
+      <w:proofErr w:type="spellStart"/>
+      <w:r>
+        <w:rPr>
+          <w:rFonts w:ascii="Times New Roman" w:hAnsi="Times New Roman" w:cs="Times New Roman"/>
+          <w:sz w:val="24"/>
+          <w:szCs w:val="24"/>
+        </w:rPr>
+        <w:t>collect_interest</w:t>
+      </w:r>
+      <w:proofErr w:type="spellEnd"/>
     </w:p>
     <w:p>
       <w:pPr>
@@ -880,7 +1487,115 @@
           <w:sz w:val="24"/>
           <w:szCs w:val="24"/>
         </w:rPr>
-        <w:t xml:space="preserve">            database.execute(user_ID, interest = new_interest)</w:t>
+        <w:t xml:space="preserve">            </w:t>
+      </w:r>
+      <w:proofErr w:type="spellStart"/>
+      <w:proofErr w:type="gramStart"/>
+      <w:r>
+        <w:rPr>
+          <w:rFonts w:ascii="Times New Roman" w:hAnsi="Times New Roman" w:cs="Times New Roman"/>
+          <w:sz w:val="24"/>
+          <w:szCs w:val="24"/>
+        </w:rPr>
+        <w:t>database.execute</w:t>
+      </w:r>
+      <w:proofErr w:type="spellEnd"/>
+      <w:proofErr w:type="gramEnd"/>
+      <w:r>
+        <w:rPr>
+          <w:rFonts w:ascii="Times New Roman" w:hAnsi="Times New Roman" w:cs="Times New Roman"/>
+          <w:sz w:val="24"/>
+          <w:szCs w:val="24"/>
+        </w:rPr>
+        <w:t>(</w:t>
+      </w:r>
+      <w:proofErr w:type="spellStart"/>
+      <w:r>
+        <w:rPr>
+          <w:rFonts w:ascii="Times New Roman" w:hAnsi="Times New Roman" w:cs="Times New Roman"/>
+          <w:sz w:val="24"/>
+          <w:szCs w:val="24"/>
+        </w:rPr>
+        <w:t>user_ID</w:t>
+      </w:r>
+      <w:proofErr w:type="spellEnd"/>
+      <w:r>
+        <w:rPr>
+          <w:rFonts w:ascii="Times New Roman" w:hAnsi="Times New Roman" w:cs="Times New Roman"/>
+          <w:sz w:val="24"/>
+          <w:szCs w:val="24"/>
+        </w:rPr>
+        <w:t xml:space="preserve">, interest = </w:t>
+      </w:r>
+      <w:proofErr w:type="spellStart"/>
+      <w:r>
+        <w:rPr>
+          <w:rFonts w:ascii="Times New Roman" w:hAnsi="Times New Roman" w:cs="Times New Roman"/>
+          <w:sz w:val="24"/>
+          <w:szCs w:val="24"/>
+        </w:rPr>
+        <w:t>new_interest</w:t>
+      </w:r>
+      <w:proofErr w:type="spellEnd"/>
+      <w:r>
+        <w:rPr>
+          <w:rFonts w:ascii="Times New Roman" w:hAnsi="Times New Roman" w:cs="Times New Roman"/>
+          <w:sz w:val="24"/>
+          <w:szCs w:val="24"/>
+        </w:rPr>
+        <w:t xml:space="preserve">, </w:t>
+      </w:r>
+      <w:proofErr w:type="spellStart"/>
+      <w:r>
+        <w:rPr>
+          <w:rFonts w:ascii="Times New Roman" w:hAnsi="Times New Roman" w:cs="Times New Roman"/>
+          <w:sz w:val="24"/>
+          <w:szCs w:val="24"/>
+        </w:rPr>
+        <w:t>last_updated</w:t>
+      </w:r>
+      <w:proofErr w:type="spellEnd"/>
+      <w:r>
+        <w:rPr>
+          <w:rFonts w:ascii="Times New Roman" w:hAnsi="Times New Roman" w:cs="Times New Roman"/>
+          <w:sz w:val="24"/>
+          <w:szCs w:val="24"/>
+        </w:rPr>
+        <w:t xml:space="preserve"> = </w:t>
+      </w:r>
+      <w:proofErr w:type="spellStart"/>
+      <w:r>
+        <w:rPr>
+          <w:rFonts w:ascii="Times New Roman" w:hAnsi="Times New Roman" w:cs="Times New Roman"/>
+          <w:sz w:val="24"/>
+          <w:szCs w:val="24"/>
+        </w:rPr>
+        <w:t>date.today</w:t>
+      </w:r>
+      <w:proofErr w:type="spellEnd"/>
+      <w:r>
+        <w:rPr>
+          <w:rFonts w:ascii="Times New Roman" w:hAnsi="Times New Roman" w:cs="Times New Roman"/>
+          <w:sz w:val="24"/>
+          <w:szCs w:val="24"/>
+        </w:rPr>
+        <w:t>()</w:t>
+      </w:r>
+      <w:r>
+        <w:rPr>
+          <w:rFonts w:ascii="Times New Roman" w:hAnsi="Times New Roman" w:cs="Times New Roman"/>
+          <w:sz w:val="24"/>
+          <w:szCs w:val="24"/>
+        </w:rPr>
+        <w:t>)</w:t>
+      </w:r>
+      <w:r>
+        <w:rPr>
+          <w:rFonts w:ascii="Times New Roman" w:hAnsi="Times New Roman" w:cs="Times New Roman"/>
+          <w:sz w:val="24"/>
+          <w:szCs w:val="24"/>
+        </w:rPr>
+        <w:t xml:space="preserve"> //standard library database API</w:t>
       </w:r>
     </w:p>
     <w:p>
@@ -898,6 +1613,107 @@
           <w:sz w:val="24"/>
           <w:szCs w:val="24"/>
         </w:rPr>
+        <w:t xml:space="preserve">            </w:t>
+      </w:r>
+      <w:proofErr w:type="gramStart"/>
+      <w:r>
+        <w:rPr>
+          <w:rFonts w:ascii="Times New Roman" w:hAnsi="Times New Roman" w:cs="Times New Roman"/>
+          <w:sz w:val="24"/>
+          <w:szCs w:val="24"/>
+        </w:rPr>
+        <w:t>log(</w:t>
+      </w:r>
+      <w:proofErr w:type="gramEnd"/>
+      <w:r>
+        <w:rPr>
+          <w:rFonts w:ascii="Times New Roman" w:hAnsi="Times New Roman" w:cs="Times New Roman"/>
+          <w:sz w:val="24"/>
+          <w:szCs w:val="24"/>
+        </w:rPr>
+        <w:t xml:space="preserve">IP, </w:t>
+      </w:r>
+      <w:proofErr w:type="spellStart"/>
+      <w:r>
+        <w:rPr>
+          <w:rFonts w:ascii="Times New Roman" w:hAnsi="Times New Roman" w:cs="Times New Roman"/>
+          <w:sz w:val="24"/>
+          <w:szCs w:val="24"/>
+        </w:rPr>
+        <w:t>user_ID</w:t>
+      </w:r>
+      <w:proofErr w:type="spellEnd"/>
+      <w:r>
+        <w:rPr>
+          <w:rFonts w:ascii="Times New Roman" w:hAnsi="Times New Roman" w:cs="Times New Roman"/>
+          <w:sz w:val="24"/>
+          <w:szCs w:val="24"/>
+        </w:rPr>
+        <w:t>, time, “interest updated”)</w:t>
+      </w:r>
+    </w:p>
+    <w:p>
+      <w:pPr>
+        <w:pStyle w:val="ListParagraph"/>
+        <w:rPr>
+          <w:rFonts w:ascii="Times New Roman" w:hAnsi="Times New Roman" w:cs="Times New Roman"/>
+          <w:sz w:val="24"/>
+          <w:szCs w:val="24"/>
+        </w:rPr>
+      </w:pPr>
+      <w:r>
+        <w:rPr>
+          <w:rFonts w:ascii="Times New Roman" w:hAnsi="Times New Roman" w:cs="Times New Roman"/>
+          <w:sz w:val="24"/>
+          <w:szCs w:val="24"/>
+        </w:rPr>
+        <w:lastRenderedPageBreak/>
+        <w:t xml:space="preserve">            </w:t>
+      </w:r>
+      <w:proofErr w:type="spellStart"/>
+      <w:proofErr w:type="gramStart"/>
+      <w:r>
+        <w:rPr>
+          <w:rFonts w:ascii="Times New Roman" w:hAnsi="Times New Roman" w:cs="Times New Roman"/>
+          <w:sz w:val="24"/>
+          <w:szCs w:val="24"/>
+        </w:rPr>
+        <w:t>database.commit</w:t>
+      </w:r>
+      <w:proofErr w:type="spellEnd"/>
+      <w:proofErr w:type="gramEnd"/>
+      <w:r>
+        <w:rPr>
+          <w:rFonts w:ascii="Times New Roman" w:hAnsi="Times New Roman" w:cs="Times New Roman"/>
+          <w:sz w:val="24"/>
+          <w:szCs w:val="24"/>
+        </w:rPr>
+        <w:t>() //standard library database API</w:t>
+      </w:r>
+      <w:r>
+        <w:rPr>
+          <w:rFonts w:ascii="Times New Roman" w:hAnsi="Times New Roman" w:cs="Times New Roman"/>
+          <w:sz w:val="24"/>
+          <w:szCs w:val="24"/>
+        </w:rPr>
+        <w:t xml:space="preserve">       </w:t>
+      </w:r>
+    </w:p>
+    <w:p>
+      <w:pPr>
+        <w:pStyle w:val="ListParagraph"/>
+        <w:rPr>
+          <w:rFonts w:ascii="Times New Roman" w:hAnsi="Times New Roman" w:cs="Times New Roman"/>
+          <w:sz w:val="24"/>
+          <w:szCs w:val="24"/>
+        </w:rPr>
+      </w:pPr>
+      <w:r>
+        <w:rPr>
+          <w:rFonts w:ascii="Times New Roman" w:hAnsi="Times New Roman" w:cs="Times New Roman"/>
+          <w:sz w:val="24"/>
+          <w:szCs w:val="24"/>
+        </w:rPr>
         <w:t xml:space="preserve">        }</w:t>
       </w:r>
     </w:p>
@@ -916,7 +1732,61 @@
           <w:sz w:val="24"/>
           <w:szCs w:val="24"/>
         </w:rPr>
-        <w:t xml:space="preserve">        return</w:t>
+        <w:t xml:space="preserve">        </w:t>
+      </w:r>
+      <w:proofErr w:type="spellStart"/>
+      <w:proofErr w:type="gramStart"/>
+      <w:r>
+        <w:rPr>
+          <w:rFonts w:ascii="Times New Roman" w:hAnsi="Times New Roman" w:cs="Times New Roman"/>
+          <w:sz w:val="24"/>
+          <w:szCs w:val="24"/>
+        </w:rPr>
+        <w:t>database.close</w:t>
+      </w:r>
+      <w:proofErr w:type="spellEnd"/>
+      <w:proofErr w:type="gramEnd"/>
+      <w:r>
+        <w:rPr>
+          <w:rFonts w:ascii="Times New Roman" w:hAnsi="Times New Roman" w:cs="Times New Roman"/>
+          <w:sz w:val="24"/>
+          <w:szCs w:val="24"/>
+        </w:rPr>
+        <w:t>()</w:t>
+      </w:r>
+      <w:r>
+        <w:rPr>
+          <w:rFonts w:ascii="Times New Roman" w:hAnsi="Times New Roman" w:cs="Times New Roman"/>
+          <w:sz w:val="24"/>
+          <w:szCs w:val="24"/>
+        </w:rPr>
+        <w:t xml:space="preserve"> //standard library database API</w:t>
+      </w:r>
+    </w:p>
+    <w:p>
+      <w:pPr>
+        <w:pStyle w:val="ListParagraph"/>
+        <w:rPr>
+          <w:rFonts w:ascii="Times New Roman" w:hAnsi="Times New Roman" w:cs="Times New Roman"/>
+          <w:sz w:val="24"/>
+          <w:szCs w:val="24"/>
+        </w:rPr>
+      </w:pPr>
+      <w:r>
+        <w:rPr>
+          <w:rFonts w:ascii="Times New Roman" w:hAnsi="Times New Roman" w:cs="Times New Roman"/>
+          <w:sz w:val="24"/>
+          <w:szCs w:val="24"/>
+        </w:rPr>
+        <w:t xml:space="preserve">        </w:t>
+      </w:r>
+      <w:r>
+        <w:rPr>
+          <w:rFonts w:ascii="Times New Roman" w:hAnsi="Times New Roman" w:cs="Times New Roman"/>
+          <w:sz w:val="24"/>
+          <w:szCs w:val="24"/>
+        </w:rPr>
+        <w:t>return</w:t>
       </w:r>
     </w:p>
     <w:p>

</xml_diff>

<commit_message>
Added database schema and library functions
</commit_message>
<xml_diff>
--- a/Project Design.docx
+++ b/Project Design.docx
@@ -637,16 +637,8 @@
               <w:rPr>
                 <w:rFonts w:ascii="Times New Roman" w:hAnsi="Times New Roman" w:cs="Times New Roman"/>
               </w:rPr>
-              <w:t xml:space="preserve">Create event trace diagram for interest accrual </w:t>
+              <w:t>Create event trace diagram for interest accrual subsyem</w:t>
             </w:r>
-            <w:proofErr w:type="spellStart"/>
-            <w:r>
-              <w:rPr>
-                <w:rFonts w:ascii="Times New Roman" w:hAnsi="Times New Roman" w:cs="Times New Roman"/>
-              </w:rPr>
-              <w:t>subsyem</w:t>
-            </w:r>
-            <w:proofErr w:type="spellEnd"/>
           </w:p>
         </w:tc>
       </w:tr>
@@ -828,6 +820,86 @@
           </w:p>
         </w:tc>
       </w:tr>
+      <w:tr>
+        <w:tc>
+          <w:tcPr>
+            <w:tcW w:w="1255" w:type="dxa"/>
+            <w:tcBorders>
+              <w:top w:val="single" w:sz="4" w:space="0" w:color="auto"/>
+              <w:left w:val="single" w:sz="4" w:space="0" w:color="auto"/>
+              <w:bottom w:val="single" w:sz="4" w:space="0" w:color="auto"/>
+              <w:right w:val="single" w:sz="4" w:space="0" w:color="auto"/>
+            </w:tcBorders>
+          </w:tcPr>
+          <w:p>
+            <w:pPr>
+              <w:spacing w:line="240" w:lineRule="auto"/>
+              <w:jc w:val="center"/>
+              <w:rPr>
+                <w:rFonts w:ascii="Times New Roman" w:hAnsi="Times New Roman" w:cs="Times New Roman"/>
+              </w:rPr>
+            </w:pPr>
+            <w:r>
+              <w:rPr>
+                <w:rFonts w:ascii="Times New Roman" w:hAnsi="Times New Roman" w:cs="Times New Roman"/>
+              </w:rPr>
+              <w:t>6/15</w:t>
+            </w:r>
+          </w:p>
+        </w:tc>
+        <w:tc>
+          <w:tcPr>
+            <w:tcW w:w="1260" w:type="dxa"/>
+            <w:tcBorders>
+              <w:top w:val="single" w:sz="4" w:space="0" w:color="auto"/>
+              <w:left w:val="single" w:sz="4" w:space="0" w:color="auto"/>
+              <w:bottom w:val="single" w:sz="4" w:space="0" w:color="auto"/>
+              <w:right w:val="single" w:sz="4" w:space="0" w:color="auto"/>
+            </w:tcBorders>
+          </w:tcPr>
+          <w:p>
+            <w:pPr>
+              <w:spacing w:line="240" w:lineRule="auto"/>
+              <w:jc w:val="center"/>
+              <w:rPr>
+                <w:rFonts w:ascii="Times New Roman" w:hAnsi="Times New Roman" w:cs="Times New Roman"/>
+              </w:rPr>
+            </w:pPr>
+            <w:r>
+              <w:rPr>
+                <w:rFonts w:ascii="Times New Roman" w:hAnsi="Times New Roman" w:cs="Times New Roman"/>
+              </w:rPr>
+              <w:t>Keith</w:t>
+            </w:r>
+          </w:p>
+        </w:tc>
+        <w:tc>
+          <w:tcPr>
+            <w:tcW w:w="6835" w:type="dxa"/>
+            <w:tcBorders>
+              <w:top w:val="single" w:sz="4" w:space="0" w:color="auto"/>
+              <w:left w:val="single" w:sz="4" w:space="0" w:color="auto"/>
+              <w:bottom w:val="single" w:sz="4" w:space="0" w:color="auto"/>
+              <w:right w:val="single" w:sz="4" w:space="0" w:color="auto"/>
+            </w:tcBorders>
+          </w:tcPr>
+          <w:p>
+            <w:pPr>
+              <w:spacing w:line="240" w:lineRule="auto"/>
+              <w:jc w:val="center"/>
+              <w:rPr>
+                <w:rFonts w:ascii="Times New Roman" w:hAnsi="Times New Roman" w:cs="Times New Roman"/>
+              </w:rPr>
+            </w:pPr>
+            <w:r>
+              <w:rPr>
+                <w:rFonts w:ascii="Times New Roman" w:hAnsi="Times New Roman" w:cs="Times New Roman"/>
+              </w:rPr>
+              <w:t>Added database schema and library functions</w:t>
+            </w:r>
+          </w:p>
+        </w:tc>
+      </w:tr>
     </w:tbl>
     <w:p>
       <w:pPr>
@@ -1775,16 +1847,7 @@
           <w:sz w:val="24"/>
           <w:szCs w:val="24"/>
         </w:rPr>
-        <w:t>Pre-Condition: User is logged in and wants to withdraw money</w:t>
-      </w:r>
-      <w:r>
-        <w:rPr>
-          <w:rFonts w:ascii="Times New Roman" w:eastAsia="Times New Roman" w:hAnsi="Times New Roman" w:cs="Times New Roman"/>
-          <w:color w:val="222222"/>
-          <w:sz w:val="24"/>
-          <w:szCs w:val="24"/>
-        </w:rPr>
-        <w:t>.</w:t>
+        <w:t>Pre-Condition: User is logged in and wants to withdraw money.</w:t>
       </w:r>
     </w:p>
     <w:p>
@@ -1817,16 +1880,7 @@
           <w:sz w:val="24"/>
           <w:szCs w:val="24"/>
         </w:rPr>
-        <w:t>Post-Condition: Reduce money in the account and show balance</w:t>
-      </w:r>
-      <w:r>
-        <w:rPr>
-          <w:rFonts w:ascii="Times New Roman" w:eastAsia="Times New Roman" w:hAnsi="Times New Roman" w:cs="Times New Roman"/>
-          <w:color w:val="222222"/>
-          <w:sz w:val="24"/>
-          <w:szCs w:val="24"/>
-        </w:rPr>
-        <w:t>.</w:t>
+        <w:t>Post-Condition: Reduce money in the account and show balance.</w:t>
       </w:r>
     </w:p>
     <w:p>
@@ -2038,19 +2092,8 @@
           <w:sz w:val="24"/>
           <w:szCs w:val="24"/>
         </w:rPr>
-        <w:t xml:space="preserve">Else reduce money to back </w:t>
-      </w:r>
-      <w:proofErr w:type="spellStart"/>
-      <w:r>
-        <w:rPr>
-          <w:rFonts w:ascii="Times New Roman" w:eastAsia="Times New Roman" w:hAnsi="Times New Roman" w:cs="Times New Roman"/>
-          <w:color w:val="222222"/>
-          <w:sz w:val="24"/>
-          <w:szCs w:val="24"/>
-        </w:rPr>
-        <w:t>acount</w:t>
-      </w:r>
-      <w:proofErr w:type="spellEnd"/>
+        <w:t>Else reduce money to back acount</w:t>
+      </w:r>
     </w:p>
     <w:p>
       <w:pPr>
@@ -2247,16 +2290,7 @@
           <w:sz w:val="24"/>
           <w:szCs w:val="24"/>
         </w:rPr>
-        <w:t>Pre-Condition: User is logged in and wants to deposit money</w:t>
-      </w:r>
-      <w:r>
-        <w:rPr>
-          <w:rFonts w:ascii="Times New Roman" w:eastAsia="Times New Roman" w:hAnsi="Times New Roman" w:cs="Times New Roman"/>
-          <w:color w:val="222222"/>
-          <w:sz w:val="24"/>
-          <w:szCs w:val="24"/>
-        </w:rPr>
-        <w:t>.</w:t>
+        <w:t>Pre-Condition: User is logged in and wants to deposit money.</w:t>
       </w:r>
     </w:p>
     <w:p>
@@ -2289,16 +2323,7 @@
           <w:sz w:val="24"/>
           <w:szCs w:val="24"/>
         </w:rPr>
-        <w:t>Post-Condition: Add money to the account and show balance</w:t>
-      </w:r>
-      <w:r>
-        <w:rPr>
-          <w:rFonts w:ascii="Times New Roman" w:eastAsia="Times New Roman" w:hAnsi="Times New Roman" w:cs="Times New Roman"/>
-          <w:color w:val="222222"/>
-          <w:sz w:val="24"/>
-          <w:szCs w:val="24"/>
-        </w:rPr>
-        <w:t>.</w:t>
+        <w:t>Post-Condition: Add money to the account and show balance.</w:t>
       </w:r>
     </w:p>
     <w:p>
@@ -2633,16 +2658,7 @@
           <w:sz w:val="24"/>
           <w:szCs w:val="24"/>
         </w:rPr>
-        <w:t>Pre-Condition: User is logged in and wants to transfer money from account A to account B</w:t>
-      </w:r>
-      <w:r>
-        <w:rPr>
-          <w:rFonts w:ascii="Times New Roman" w:eastAsia="Times New Roman" w:hAnsi="Times New Roman" w:cs="Times New Roman"/>
-          <w:color w:val="222222"/>
-          <w:sz w:val="24"/>
-          <w:szCs w:val="24"/>
-        </w:rPr>
-        <w:t>.</w:t>
+        <w:t>Pre-Condition: User is logged in and wants to transfer money from account A to account B.</w:t>
       </w:r>
     </w:p>
     <w:p>
@@ -3151,24 +3167,7 @@
           <w:szCs w:val="24"/>
         </w:rPr>
         <w:tab/>
-      </w:r>
-      <w:proofErr w:type="spellStart"/>
-      <w:r>
-        <w:rPr>
-          <w:rFonts w:ascii="Times New Roman" w:hAnsi="Times New Roman" w:cs="Times New Roman"/>
-          <w:sz w:val="24"/>
-          <w:szCs w:val="24"/>
-        </w:rPr>
-        <w:t>database.connect</w:t>
-      </w:r>
-      <w:proofErr w:type="spellEnd"/>
-      <w:r>
-        <w:rPr>
-          <w:rFonts w:ascii="Times New Roman" w:hAnsi="Times New Roman" w:cs="Times New Roman"/>
-          <w:sz w:val="24"/>
-          <w:szCs w:val="24"/>
-        </w:rPr>
-        <w:t>() // standard library database API</w:t>
+        <w:t>database.connect() // standard library database API</w:t>
       </w:r>
     </w:p>
     <w:p>
@@ -3224,42 +3223,7 @@
           <w:szCs w:val="24"/>
         </w:rPr>
         <w:tab/>
-      </w:r>
-      <w:proofErr w:type="spellStart"/>
-      <w:r>
-        <w:rPr>
-          <w:rFonts w:ascii="Times New Roman" w:hAnsi="Times New Roman" w:cs="Times New Roman"/>
-          <w:sz w:val="24"/>
-          <w:szCs w:val="24"/>
-        </w:rPr>
-        <w:t>user_ID</w:t>
-      </w:r>
-      <w:proofErr w:type="spellEnd"/>
-      <w:r>
-        <w:rPr>
-          <w:rFonts w:ascii="Times New Roman" w:hAnsi="Times New Roman" w:cs="Times New Roman"/>
-          <w:sz w:val="24"/>
-          <w:szCs w:val="24"/>
-        </w:rPr>
-        <w:t xml:space="preserve"> = </w:t>
-      </w:r>
-      <w:proofErr w:type="spellStart"/>
-      <w:r>
-        <w:rPr>
-          <w:rFonts w:ascii="Times New Roman" w:hAnsi="Times New Roman" w:cs="Times New Roman"/>
-          <w:sz w:val="24"/>
-          <w:szCs w:val="24"/>
-        </w:rPr>
-        <w:t>request.form</w:t>
-      </w:r>
-      <w:proofErr w:type="spellEnd"/>
-      <w:r>
-        <w:rPr>
-          <w:rFonts w:ascii="Times New Roman" w:hAnsi="Times New Roman" w:cs="Times New Roman"/>
-          <w:sz w:val="24"/>
-          <w:szCs w:val="24"/>
-        </w:rPr>
-        <w:t>(“User ID”) // framework feature</w:t>
+        <w:t>user_ID = request.form(“User ID”) // framework feature</w:t>
       </w:r>
     </w:p>
     <w:p>
@@ -3286,25 +3250,7 @@
           <w:szCs w:val="24"/>
         </w:rPr>
         <w:tab/>
-        <w:t xml:space="preserve">password = </w:t>
-      </w:r>
-      <w:proofErr w:type="spellStart"/>
-      <w:r>
-        <w:rPr>
-          <w:rFonts w:ascii="Times New Roman" w:hAnsi="Times New Roman" w:cs="Times New Roman"/>
-          <w:sz w:val="24"/>
-          <w:szCs w:val="24"/>
-        </w:rPr>
-        <w:t>request.form</w:t>
-      </w:r>
-      <w:proofErr w:type="spellEnd"/>
-      <w:r>
-        <w:rPr>
-          <w:rFonts w:ascii="Times New Roman" w:hAnsi="Times New Roman" w:cs="Times New Roman"/>
-          <w:sz w:val="24"/>
-          <w:szCs w:val="24"/>
-        </w:rPr>
-        <w:t>(“Password”) // framework feature</w:t>
+        <w:t>password = request.form(“Password”) // framework feature</w:t>
       </w:r>
     </w:p>
     <w:p>
@@ -3331,25 +3277,7 @@
           <w:szCs w:val="24"/>
         </w:rPr>
         <w:tab/>
-        <w:t xml:space="preserve">email = </w:t>
-      </w:r>
-      <w:proofErr w:type="spellStart"/>
-      <w:r>
-        <w:rPr>
-          <w:rFonts w:ascii="Times New Roman" w:hAnsi="Times New Roman" w:cs="Times New Roman"/>
-          <w:sz w:val="24"/>
-          <w:szCs w:val="24"/>
-        </w:rPr>
-        <w:t>request.form</w:t>
-      </w:r>
-      <w:proofErr w:type="spellEnd"/>
-      <w:r>
-        <w:rPr>
-          <w:rFonts w:ascii="Times New Roman" w:hAnsi="Times New Roman" w:cs="Times New Roman"/>
-          <w:sz w:val="24"/>
-          <w:szCs w:val="24"/>
-        </w:rPr>
-        <w:t>(“Email”) // framework feature</w:t>
+        <w:t>email = request.form(“Email”) // framework feature</w:t>
       </w:r>
     </w:p>
     <w:p>
@@ -3388,41 +3316,13 @@
           <w:szCs w:val="24"/>
         </w:rPr>
       </w:pPr>
-      <w:proofErr w:type="spellStart"/>
-      <w:r>
-        <w:rPr>
-          <w:rFonts w:ascii="Times New Roman" w:hAnsi="Times New Roman" w:cs="Times New Roman"/>
-          <w:sz w:val="24"/>
-          <w:szCs w:val="24"/>
-        </w:rPr>
-        <w:t>user_set</w:t>
-      </w:r>
-      <w:proofErr w:type="spellEnd"/>
-      <w:r>
-        <w:rPr>
-          <w:rFonts w:ascii="Times New Roman" w:hAnsi="Times New Roman" w:cs="Times New Roman"/>
-          <w:sz w:val="24"/>
-          <w:szCs w:val="24"/>
-        </w:rPr>
-        <w:t xml:space="preserve"> = </w:t>
-      </w:r>
-      <w:proofErr w:type="spellStart"/>
-      <w:r>
-        <w:rPr>
-          <w:rFonts w:ascii="Times New Roman" w:hAnsi="Times New Roman" w:cs="Times New Roman"/>
-          <w:sz w:val="24"/>
-          <w:szCs w:val="24"/>
-        </w:rPr>
-        <w:t>database.fetchall</w:t>
-      </w:r>
-      <w:proofErr w:type="spellEnd"/>
-      <w:r>
-        <w:rPr>
-          <w:rFonts w:ascii="Times New Roman" w:hAnsi="Times New Roman" w:cs="Times New Roman"/>
-          <w:sz w:val="24"/>
-          <w:szCs w:val="24"/>
-        </w:rPr>
-        <w:t>(“User ID”) // standard library database API</w:t>
+      <w:r>
+        <w:rPr>
+          <w:rFonts w:ascii="Times New Roman" w:hAnsi="Times New Roman" w:cs="Times New Roman"/>
+          <w:sz w:val="24"/>
+          <w:szCs w:val="24"/>
+        </w:rPr>
+        <w:t>user_set = database.fetchall(“User ID”) // standard library database API</w:t>
       </w:r>
     </w:p>
     <w:p>
@@ -3441,43 +3341,7 @@
           <w:sz w:val="24"/>
           <w:szCs w:val="24"/>
         </w:rPr>
-        <w:t xml:space="preserve">if </w:t>
-      </w:r>
-      <w:proofErr w:type="spellStart"/>
-      <w:r>
-        <w:rPr>
-          <w:rFonts w:ascii="Times New Roman" w:hAnsi="Times New Roman" w:cs="Times New Roman"/>
-          <w:sz w:val="24"/>
-          <w:szCs w:val="24"/>
-        </w:rPr>
-        <w:t>user_ID</w:t>
-      </w:r>
-      <w:proofErr w:type="spellEnd"/>
-      <w:r>
-        <w:rPr>
-          <w:rFonts w:ascii="Times New Roman" w:hAnsi="Times New Roman" w:cs="Times New Roman"/>
-          <w:sz w:val="24"/>
-          <w:szCs w:val="24"/>
-        </w:rPr>
-        <w:t xml:space="preserve"> in </w:t>
-      </w:r>
-      <w:proofErr w:type="spellStart"/>
-      <w:r>
-        <w:rPr>
-          <w:rFonts w:ascii="Times New Roman" w:hAnsi="Times New Roman" w:cs="Times New Roman"/>
-          <w:sz w:val="24"/>
-          <w:szCs w:val="24"/>
-        </w:rPr>
-        <w:t>user_set</w:t>
-      </w:r>
-      <w:proofErr w:type="spellEnd"/>
-      <w:r>
-        <w:rPr>
-          <w:rFonts w:ascii="Times New Roman" w:hAnsi="Times New Roman" w:cs="Times New Roman"/>
-          <w:sz w:val="24"/>
-          <w:szCs w:val="24"/>
-        </w:rPr>
-        <w:t xml:space="preserve"> {</w:t>
+        <w:t>if user_ID in user_set {</w:t>
       </w:r>
     </w:p>
     <w:p>
@@ -3603,41 +3467,13 @@
           <w:szCs w:val="24"/>
         </w:rPr>
       </w:pPr>
-      <w:proofErr w:type="spellStart"/>
-      <w:r>
-        <w:rPr>
-          <w:rFonts w:ascii="Times New Roman" w:hAnsi="Times New Roman" w:cs="Times New Roman"/>
-          <w:sz w:val="24"/>
-          <w:szCs w:val="24"/>
-        </w:rPr>
-        <w:t>email_set</w:t>
-      </w:r>
-      <w:proofErr w:type="spellEnd"/>
-      <w:r>
-        <w:rPr>
-          <w:rFonts w:ascii="Times New Roman" w:hAnsi="Times New Roman" w:cs="Times New Roman"/>
-          <w:sz w:val="24"/>
-          <w:szCs w:val="24"/>
-        </w:rPr>
-        <w:t xml:space="preserve"> = </w:t>
-      </w:r>
-      <w:proofErr w:type="spellStart"/>
-      <w:r>
-        <w:rPr>
-          <w:rFonts w:ascii="Times New Roman" w:hAnsi="Times New Roman" w:cs="Times New Roman"/>
-          <w:sz w:val="24"/>
-          <w:szCs w:val="24"/>
-        </w:rPr>
-        <w:t>database.fetchall</w:t>
-      </w:r>
-      <w:proofErr w:type="spellEnd"/>
-      <w:r>
-        <w:rPr>
-          <w:rFonts w:ascii="Times New Roman" w:hAnsi="Times New Roman" w:cs="Times New Roman"/>
-          <w:sz w:val="24"/>
-          <w:szCs w:val="24"/>
-        </w:rPr>
-        <w:t>(“Email”) // standard library database API</w:t>
+      <w:r>
+        <w:rPr>
+          <w:rFonts w:ascii="Times New Roman" w:hAnsi="Times New Roman" w:cs="Times New Roman"/>
+          <w:sz w:val="24"/>
+          <w:szCs w:val="24"/>
+        </w:rPr>
+        <w:t>email_set = database.fetchall(“Email”) // standard library database API</w:t>
       </w:r>
     </w:p>
     <w:p>
@@ -3656,25 +3492,7 @@
           <w:sz w:val="24"/>
           <w:szCs w:val="24"/>
         </w:rPr>
-        <w:t xml:space="preserve">if email in </w:t>
-      </w:r>
-      <w:proofErr w:type="spellStart"/>
-      <w:r>
-        <w:rPr>
-          <w:rFonts w:ascii="Times New Roman" w:hAnsi="Times New Roman" w:cs="Times New Roman"/>
-          <w:sz w:val="24"/>
-          <w:szCs w:val="24"/>
-        </w:rPr>
-        <w:t>email_set</w:t>
-      </w:r>
-      <w:proofErr w:type="spellEnd"/>
-      <w:r>
-        <w:rPr>
-          <w:rFonts w:ascii="Times New Roman" w:hAnsi="Times New Roman" w:cs="Times New Roman"/>
-          <w:sz w:val="24"/>
-          <w:szCs w:val="24"/>
-        </w:rPr>
-        <w:t xml:space="preserve"> {</w:t>
+        <w:t>if email in email_set {</w:t>
       </w:r>
     </w:p>
     <w:p>
@@ -3807,25 +3625,7 @@
           <w:szCs w:val="24"/>
         </w:rPr>
         <w:lastRenderedPageBreak/>
-        <w:t xml:space="preserve">if not </w:t>
-      </w:r>
-      <w:proofErr w:type="spellStart"/>
-      <w:r>
-        <w:rPr>
-          <w:rFonts w:ascii="Times New Roman" w:hAnsi="Times New Roman" w:cs="Times New Roman"/>
-          <w:sz w:val="24"/>
-          <w:szCs w:val="24"/>
-        </w:rPr>
-        <w:t>check_password</w:t>
-      </w:r>
-      <w:proofErr w:type="spellEnd"/>
-      <w:r>
-        <w:rPr>
-          <w:rFonts w:ascii="Times New Roman" w:hAnsi="Times New Roman" w:cs="Times New Roman"/>
-          <w:sz w:val="24"/>
-          <w:szCs w:val="24"/>
-        </w:rPr>
-        <w:t>(password) {</w:t>
+        <w:t>if not check_password(password) {</w:t>
       </w:r>
     </w:p>
     <w:p>
@@ -3951,41 +3751,13 @@
           <w:szCs w:val="24"/>
         </w:rPr>
       </w:pPr>
-      <w:proofErr w:type="spellStart"/>
-      <w:r>
-        <w:rPr>
-          <w:rFonts w:ascii="Times New Roman" w:hAnsi="Times New Roman" w:cs="Times New Roman"/>
-          <w:sz w:val="24"/>
-          <w:szCs w:val="24"/>
-        </w:rPr>
-        <w:t>database.execute</w:t>
-      </w:r>
-      <w:proofErr w:type="spellEnd"/>
-      <w:r>
-        <w:rPr>
-          <w:rFonts w:ascii="Times New Roman" w:hAnsi="Times New Roman" w:cs="Times New Roman"/>
-          <w:sz w:val="24"/>
-          <w:szCs w:val="24"/>
-        </w:rPr>
-        <w:t>(</w:t>
-      </w:r>
-      <w:proofErr w:type="spellStart"/>
-      <w:r>
-        <w:rPr>
-          <w:rFonts w:ascii="Times New Roman" w:hAnsi="Times New Roman" w:cs="Times New Roman"/>
-          <w:sz w:val="24"/>
-          <w:szCs w:val="24"/>
-        </w:rPr>
-        <w:t>user_ID</w:t>
-      </w:r>
-      <w:proofErr w:type="spellEnd"/>
-      <w:r>
-        <w:rPr>
-          <w:rFonts w:ascii="Times New Roman" w:hAnsi="Times New Roman" w:cs="Times New Roman"/>
-          <w:sz w:val="24"/>
-          <w:szCs w:val="24"/>
-        </w:rPr>
-        <w:t>, hash(password), email, checking=0, savings=0, interest=0) // standard library database API</w:t>
+      <w:r>
+        <w:rPr>
+          <w:rFonts w:ascii="Times New Roman" w:hAnsi="Times New Roman" w:cs="Times New Roman"/>
+          <w:sz w:val="24"/>
+          <w:szCs w:val="24"/>
+        </w:rPr>
+        <w:t>database.execute(user_ID, hash(password), email, checking=0, savings=0, interest=0) // standard library database API</w:t>
       </w:r>
     </w:p>
     <w:p>
@@ -3998,23 +3770,13 @@
           <w:szCs w:val="24"/>
         </w:rPr>
       </w:pPr>
-      <w:proofErr w:type="spellStart"/>
-      <w:r>
-        <w:rPr>
-          <w:rFonts w:ascii="Times New Roman" w:hAnsi="Times New Roman" w:cs="Times New Roman"/>
-          <w:sz w:val="24"/>
-          <w:szCs w:val="24"/>
-        </w:rPr>
-        <w:t>database.commit</w:t>
-      </w:r>
-      <w:proofErr w:type="spellEnd"/>
-      <w:r>
-        <w:rPr>
-          <w:rFonts w:ascii="Times New Roman" w:hAnsi="Times New Roman" w:cs="Times New Roman"/>
-          <w:sz w:val="24"/>
-          <w:szCs w:val="24"/>
-        </w:rPr>
-        <w:t>() // standard library database API</w:t>
+      <w:r>
+        <w:rPr>
+          <w:rFonts w:ascii="Times New Roman" w:hAnsi="Times New Roman" w:cs="Times New Roman"/>
+          <w:sz w:val="24"/>
+          <w:szCs w:val="24"/>
+        </w:rPr>
+        <w:t>database.commit() // standard library database API</w:t>
       </w:r>
     </w:p>
     <w:p>
@@ -4027,23 +3789,13 @@
           <w:szCs w:val="24"/>
         </w:rPr>
       </w:pPr>
-      <w:proofErr w:type="spellStart"/>
-      <w:r>
-        <w:rPr>
-          <w:rFonts w:ascii="Times New Roman" w:hAnsi="Times New Roman" w:cs="Times New Roman"/>
-          <w:sz w:val="24"/>
-          <w:szCs w:val="24"/>
-        </w:rPr>
-        <w:t>database.close</w:t>
-      </w:r>
-      <w:proofErr w:type="spellEnd"/>
-      <w:r>
-        <w:rPr>
-          <w:rFonts w:ascii="Times New Roman" w:hAnsi="Times New Roman" w:cs="Times New Roman"/>
-          <w:sz w:val="24"/>
-          <w:szCs w:val="24"/>
-        </w:rPr>
-        <w:t>() // standard library database API</w:t>
+      <w:r>
+        <w:rPr>
+          <w:rFonts w:ascii="Times New Roman" w:hAnsi="Times New Roman" w:cs="Times New Roman"/>
+          <w:sz w:val="24"/>
+          <w:szCs w:val="24"/>
+        </w:rPr>
+        <w:t>database.close() // standard library database API</w:t>
       </w:r>
     </w:p>
     <w:p>
@@ -4148,25 +3900,7 @@
           <w:szCs w:val="24"/>
         </w:rPr>
         <w:tab/>
-        <w:t xml:space="preserve">bool </w:t>
-      </w:r>
-      <w:proofErr w:type="spellStart"/>
-      <w:r>
-        <w:rPr>
-          <w:rFonts w:ascii="Times New Roman" w:hAnsi="Times New Roman" w:cs="Times New Roman"/>
-          <w:sz w:val="24"/>
-          <w:szCs w:val="24"/>
-        </w:rPr>
-        <w:t>check_password</w:t>
-      </w:r>
-      <w:proofErr w:type="spellEnd"/>
-      <w:r>
-        <w:rPr>
-          <w:rFonts w:ascii="Times New Roman" w:hAnsi="Times New Roman" w:cs="Times New Roman"/>
-          <w:sz w:val="24"/>
-          <w:szCs w:val="24"/>
-        </w:rPr>
-        <w:t>(password) {</w:t>
+        <w:t>bool check_password(password) {</w:t>
       </w:r>
     </w:p>
     <w:p>
@@ -4654,24 +4388,7 @@
           <w:szCs w:val="24"/>
         </w:rPr>
         <w:tab/>
-      </w:r>
-      <w:proofErr w:type="spellStart"/>
-      <w:r>
-        <w:rPr>
-          <w:rFonts w:ascii="Times New Roman" w:hAnsi="Times New Roman" w:cs="Times New Roman"/>
-          <w:sz w:val="24"/>
-          <w:szCs w:val="24"/>
-        </w:rPr>
-        <w:t>session.clear</w:t>
-      </w:r>
-      <w:proofErr w:type="spellEnd"/>
-      <w:r>
-        <w:rPr>
-          <w:rFonts w:ascii="Times New Roman" w:hAnsi="Times New Roman" w:cs="Times New Roman"/>
-          <w:sz w:val="24"/>
-          <w:szCs w:val="24"/>
-        </w:rPr>
-        <w:t>() // framework feature global</w:t>
+        <w:t>session.clear() // framework feature global</w:t>
       </w:r>
     </w:p>
     <w:p>
@@ -4698,42 +4415,7 @@
           <w:szCs w:val="24"/>
         </w:rPr>
         <w:tab/>
-      </w:r>
-      <w:proofErr w:type="spellStart"/>
-      <w:r>
-        <w:rPr>
-          <w:rFonts w:ascii="Times New Roman" w:hAnsi="Times New Roman" w:cs="Times New Roman"/>
-          <w:sz w:val="24"/>
-          <w:szCs w:val="24"/>
-        </w:rPr>
-        <w:t>user_ID</w:t>
-      </w:r>
-      <w:proofErr w:type="spellEnd"/>
-      <w:r>
-        <w:rPr>
-          <w:rFonts w:ascii="Times New Roman" w:hAnsi="Times New Roman" w:cs="Times New Roman"/>
-          <w:sz w:val="24"/>
-          <w:szCs w:val="24"/>
-        </w:rPr>
-        <w:t xml:space="preserve"> = </w:t>
-      </w:r>
-      <w:proofErr w:type="spellStart"/>
-      <w:r>
-        <w:rPr>
-          <w:rFonts w:ascii="Times New Roman" w:hAnsi="Times New Roman" w:cs="Times New Roman"/>
-          <w:sz w:val="24"/>
-          <w:szCs w:val="24"/>
-        </w:rPr>
-        <w:t>request.form</w:t>
-      </w:r>
-      <w:proofErr w:type="spellEnd"/>
-      <w:r>
-        <w:rPr>
-          <w:rFonts w:ascii="Times New Roman" w:hAnsi="Times New Roman" w:cs="Times New Roman"/>
-          <w:sz w:val="24"/>
-          <w:szCs w:val="24"/>
-        </w:rPr>
-        <w:t>(“User ID”) // framework feature</w:t>
+        <w:t>user_ID = request.form(“User ID”) // framework feature</w:t>
       </w:r>
     </w:p>
     <w:p>
@@ -4760,25 +4442,7 @@
           <w:szCs w:val="24"/>
         </w:rPr>
         <w:tab/>
-        <w:t xml:space="preserve">password = </w:t>
-      </w:r>
-      <w:proofErr w:type="spellStart"/>
-      <w:r>
-        <w:rPr>
-          <w:rFonts w:ascii="Times New Roman" w:hAnsi="Times New Roman" w:cs="Times New Roman"/>
-          <w:sz w:val="24"/>
-          <w:szCs w:val="24"/>
-        </w:rPr>
-        <w:t>request.form</w:t>
-      </w:r>
-      <w:proofErr w:type="spellEnd"/>
-      <w:r>
-        <w:rPr>
-          <w:rFonts w:ascii="Times New Roman" w:hAnsi="Times New Roman" w:cs="Times New Roman"/>
-          <w:sz w:val="24"/>
-          <w:szCs w:val="24"/>
-        </w:rPr>
-        <w:t>(“Password”) // framework feature</w:t>
+        <w:t>password = request.form(“Password”) // framework feature</w:t>
       </w:r>
     </w:p>
     <w:p>
@@ -4817,41 +4481,13 @@
           <w:szCs w:val="24"/>
         </w:rPr>
       </w:pPr>
-      <w:proofErr w:type="spellStart"/>
-      <w:r>
-        <w:rPr>
-          <w:rFonts w:ascii="Times New Roman" w:hAnsi="Times New Roman" w:cs="Times New Roman"/>
-          <w:sz w:val="24"/>
-          <w:szCs w:val="24"/>
-        </w:rPr>
-        <w:t>user_set</w:t>
-      </w:r>
-      <w:proofErr w:type="spellEnd"/>
-      <w:r>
-        <w:rPr>
-          <w:rFonts w:ascii="Times New Roman" w:hAnsi="Times New Roman" w:cs="Times New Roman"/>
-          <w:sz w:val="24"/>
-          <w:szCs w:val="24"/>
-        </w:rPr>
-        <w:t xml:space="preserve"> = </w:t>
-      </w:r>
-      <w:proofErr w:type="spellStart"/>
-      <w:r>
-        <w:rPr>
-          <w:rFonts w:ascii="Times New Roman" w:hAnsi="Times New Roman" w:cs="Times New Roman"/>
-          <w:sz w:val="24"/>
-          <w:szCs w:val="24"/>
-        </w:rPr>
-        <w:t>database.fetchall</w:t>
-      </w:r>
-      <w:proofErr w:type="spellEnd"/>
-      <w:r>
-        <w:rPr>
-          <w:rFonts w:ascii="Times New Roman" w:hAnsi="Times New Roman" w:cs="Times New Roman"/>
-          <w:sz w:val="24"/>
-          <w:szCs w:val="24"/>
-        </w:rPr>
-        <w:t>(“User ID”) // standard library database API</w:t>
+      <w:r>
+        <w:rPr>
+          <w:rFonts w:ascii="Times New Roman" w:hAnsi="Times New Roman" w:cs="Times New Roman"/>
+          <w:sz w:val="24"/>
+          <w:szCs w:val="24"/>
+        </w:rPr>
+        <w:t>user_set = database.fetchall(“User ID”) // standard library database API</w:t>
       </w:r>
     </w:p>
     <w:p>
@@ -4870,43 +4506,7 @@
           <w:sz w:val="24"/>
           <w:szCs w:val="24"/>
         </w:rPr>
-        <w:t xml:space="preserve">if </w:t>
-      </w:r>
-      <w:proofErr w:type="spellStart"/>
-      <w:r>
-        <w:rPr>
-          <w:rFonts w:ascii="Times New Roman" w:hAnsi="Times New Roman" w:cs="Times New Roman"/>
-          <w:sz w:val="24"/>
-          <w:szCs w:val="24"/>
-        </w:rPr>
-        <w:t>user_ID</w:t>
-      </w:r>
-      <w:proofErr w:type="spellEnd"/>
-      <w:r>
-        <w:rPr>
-          <w:rFonts w:ascii="Times New Roman" w:hAnsi="Times New Roman" w:cs="Times New Roman"/>
-          <w:sz w:val="24"/>
-          <w:szCs w:val="24"/>
-        </w:rPr>
-        <w:t xml:space="preserve"> not in </w:t>
-      </w:r>
-      <w:proofErr w:type="spellStart"/>
-      <w:r>
-        <w:rPr>
-          <w:rFonts w:ascii="Times New Roman" w:hAnsi="Times New Roman" w:cs="Times New Roman"/>
-          <w:sz w:val="24"/>
-          <w:szCs w:val="24"/>
-        </w:rPr>
-        <w:t>user_set</w:t>
-      </w:r>
-      <w:proofErr w:type="spellEnd"/>
-      <w:r>
-        <w:rPr>
-          <w:rFonts w:ascii="Times New Roman" w:hAnsi="Times New Roman" w:cs="Times New Roman"/>
-          <w:sz w:val="24"/>
-          <w:szCs w:val="24"/>
-        </w:rPr>
-        <w:t xml:space="preserve"> {</w:t>
+        <w:t>if user_ID not in user_set {</w:t>
       </w:r>
     </w:p>
     <w:p>
@@ -4947,25 +4547,7 @@
         </w:rPr>
         <w:lastRenderedPageBreak/>
         <w:tab/>
-        <w:t xml:space="preserve">log(IP, </w:t>
-      </w:r>
-      <w:proofErr w:type="spellStart"/>
-      <w:r>
-        <w:rPr>
-          <w:rFonts w:ascii="Times New Roman" w:hAnsi="Times New Roman" w:cs="Times New Roman"/>
-          <w:sz w:val="24"/>
-          <w:szCs w:val="24"/>
-        </w:rPr>
-        <w:t>user_ID</w:t>
-      </w:r>
-      <w:proofErr w:type="spellEnd"/>
-      <w:r>
-        <w:rPr>
-          <w:rFonts w:ascii="Times New Roman" w:hAnsi="Times New Roman" w:cs="Times New Roman"/>
-          <w:sz w:val="24"/>
-          <w:szCs w:val="24"/>
-        </w:rPr>
-        <w:t>, hash(password), time, “failure”)</w:t>
+        <w:t>log(IP, user_ID, hash(password), time, “failure”)</w:t>
       </w:r>
     </w:p>
     <w:p>
@@ -5026,59 +4608,13 @@
           <w:szCs w:val="24"/>
         </w:rPr>
       </w:pPr>
-      <w:proofErr w:type="spellStart"/>
-      <w:r>
-        <w:rPr>
-          <w:rFonts w:ascii="Times New Roman" w:hAnsi="Times New Roman" w:cs="Times New Roman"/>
-          <w:sz w:val="24"/>
-          <w:szCs w:val="24"/>
-        </w:rPr>
-        <w:t>stored_hash</w:t>
-      </w:r>
-      <w:proofErr w:type="spellEnd"/>
-      <w:r>
-        <w:rPr>
-          <w:rFonts w:ascii="Times New Roman" w:hAnsi="Times New Roman" w:cs="Times New Roman"/>
-          <w:sz w:val="24"/>
-          <w:szCs w:val="24"/>
-        </w:rPr>
-        <w:t xml:space="preserve"> = </w:t>
-      </w:r>
-      <w:proofErr w:type="spellStart"/>
-      <w:r>
-        <w:rPr>
-          <w:rFonts w:ascii="Times New Roman" w:hAnsi="Times New Roman" w:cs="Times New Roman"/>
-          <w:sz w:val="24"/>
-          <w:szCs w:val="24"/>
-        </w:rPr>
-        <w:t>database.fetch</w:t>
-      </w:r>
-      <w:proofErr w:type="spellEnd"/>
-      <w:r>
-        <w:rPr>
-          <w:rFonts w:ascii="Times New Roman" w:hAnsi="Times New Roman" w:cs="Times New Roman"/>
-          <w:sz w:val="24"/>
-          <w:szCs w:val="24"/>
-        </w:rPr>
-        <w:t>(</w:t>
-      </w:r>
-      <w:proofErr w:type="spellStart"/>
-      <w:r>
-        <w:rPr>
-          <w:rFonts w:ascii="Times New Roman" w:hAnsi="Times New Roman" w:cs="Times New Roman"/>
-          <w:sz w:val="24"/>
-          <w:szCs w:val="24"/>
-        </w:rPr>
-        <w:t>user_ID</w:t>
-      </w:r>
-      <w:proofErr w:type="spellEnd"/>
-      <w:r>
-        <w:rPr>
-          <w:rFonts w:ascii="Times New Roman" w:hAnsi="Times New Roman" w:cs="Times New Roman"/>
-          <w:sz w:val="24"/>
-          <w:szCs w:val="24"/>
-        </w:rPr>
-        <w:t>)[“password”] // standard library database API</w:t>
+      <w:r>
+        <w:rPr>
+          <w:rFonts w:ascii="Times New Roman" w:hAnsi="Times New Roman" w:cs="Times New Roman"/>
+          <w:sz w:val="24"/>
+          <w:szCs w:val="24"/>
+        </w:rPr>
+        <w:t>stored_hash = database.fetch(user_ID)[“password”] // standard library database API</w:t>
       </w:r>
     </w:p>
     <w:p>
@@ -5097,25 +4633,7 @@
           <w:sz w:val="24"/>
           <w:szCs w:val="24"/>
         </w:rPr>
-        <w:t xml:space="preserve">if hash(password) != </w:t>
-      </w:r>
-      <w:proofErr w:type="spellStart"/>
-      <w:r>
-        <w:rPr>
-          <w:rFonts w:ascii="Times New Roman" w:hAnsi="Times New Roman" w:cs="Times New Roman"/>
-          <w:sz w:val="24"/>
-          <w:szCs w:val="24"/>
-        </w:rPr>
-        <w:t>stored_hash</w:t>
-      </w:r>
-      <w:proofErr w:type="spellEnd"/>
-      <w:r>
-        <w:rPr>
-          <w:rFonts w:ascii="Times New Roman" w:hAnsi="Times New Roman" w:cs="Times New Roman"/>
-          <w:sz w:val="24"/>
-          <w:szCs w:val="24"/>
-        </w:rPr>
-        <w:t xml:space="preserve"> {</w:t>
+        <w:t>if hash(password) != stored_hash {</w:t>
       </w:r>
     </w:p>
     <w:p>
@@ -5155,25 +4673,7 @@
           <w:szCs w:val="24"/>
         </w:rPr>
         <w:tab/>
-        <w:t xml:space="preserve">log(IP, </w:t>
-      </w:r>
-      <w:proofErr w:type="spellStart"/>
-      <w:r>
-        <w:rPr>
-          <w:rFonts w:ascii="Times New Roman" w:hAnsi="Times New Roman" w:cs="Times New Roman"/>
-          <w:sz w:val="24"/>
-          <w:szCs w:val="24"/>
-        </w:rPr>
-        <w:t>user_ID</w:t>
-      </w:r>
-      <w:proofErr w:type="spellEnd"/>
-      <w:r>
-        <w:rPr>
-          <w:rFonts w:ascii="Times New Roman" w:hAnsi="Times New Roman" w:cs="Times New Roman"/>
-          <w:sz w:val="24"/>
-          <w:szCs w:val="24"/>
-        </w:rPr>
-        <w:t>, hash(password), time, “failure”)</w:t>
+        <w:t>log(IP, user_ID, hash(password), time, “failure”)</w:t>
       </w:r>
     </w:p>
     <w:p>
@@ -5235,41 +4735,13 @@
           <w:szCs w:val="24"/>
         </w:rPr>
       </w:pPr>
-      <w:proofErr w:type="spellStart"/>
-      <w:r>
-        <w:rPr>
-          <w:rFonts w:ascii="Times New Roman" w:hAnsi="Times New Roman" w:cs="Times New Roman"/>
-          <w:sz w:val="24"/>
-          <w:szCs w:val="24"/>
-        </w:rPr>
-        <w:t>session.set</w:t>
-      </w:r>
-      <w:proofErr w:type="spellEnd"/>
-      <w:r>
-        <w:rPr>
-          <w:rFonts w:ascii="Times New Roman" w:hAnsi="Times New Roman" w:cs="Times New Roman"/>
-          <w:sz w:val="24"/>
-          <w:szCs w:val="24"/>
-        </w:rPr>
-        <w:t>(</w:t>
-      </w:r>
-      <w:proofErr w:type="spellStart"/>
-      <w:r>
-        <w:rPr>
-          <w:rFonts w:ascii="Times New Roman" w:hAnsi="Times New Roman" w:cs="Times New Roman"/>
-          <w:sz w:val="24"/>
-          <w:szCs w:val="24"/>
-        </w:rPr>
-        <w:t>user_id</w:t>
-      </w:r>
-      <w:proofErr w:type="spellEnd"/>
-      <w:r>
-        <w:rPr>
-          <w:rFonts w:ascii="Times New Roman" w:hAnsi="Times New Roman" w:cs="Times New Roman"/>
-          <w:sz w:val="24"/>
-          <w:szCs w:val="24"/>
-        </w:rPr>
-        <w:t>) // framework feature global</w:t>
+      <w:r>
+        <w:rPr>
+          <w:rFonts w:ascii="Times New Roman" w:hAnsi="Times New Roman" w:cs="Times New Roman"/>
+          <w:sz w:val="24"/>
+          <w:szCs w:val="24"/>
+        </w:rPr>
+        <w:t>session.set(user_id) // framework feature global</w:t>
       </w:r>
     </w:p>
     <w:p>
@@ -5326,25 +4798,7 @@
           <w:sz w:val="24"/>
           <w:szCs w:val="24"/>
         </w:rPr>
-        <w:t xml:space="preserve">log(IP, </w:t>
-      </w:r>
-      <w:proofErr w:type="spellStart"/>
-      <w:r>
-        <w:rPr>
-          <w:rFonts w:ascii="Times New Roman" w:hAnsi="Times New Roman" w:cs="Times New Roman"/>
-          <w:sz w:val="24"/>
-          <w:szCs w:val="24"/>
-        </w:rPr>
-        <w:t>user_id</w:t>
-      </w:r>
-      <w:proofErr w:type="spellEnd"/>
-      <w:r>
-        <w:rPr>
-          <w:rFonts w:ascii="Times New Roman" w:hAnsi="Times New Roman" w:cs="Times New Roman"/>
-          <w:sz w:val="24"/>
-          <w:szCs w:val="24"/>
-        </w:rPr>
-        <w:t>, hash(password), time, “success”)</w:t>
+        <w:t>log(IP, user_id, hash(password), time, “success”)</w:t>
       </w:r>
     </w:p>
     <w:p>
@@ -5431,24 +4885,7 @@
           <w:szCs w:val="24"/>
         </w:rPr>
         <w:tab/>
-      </w:r>
-      <w:proofErr w:type="spellStart"/>
-      <w:r>
-        <w:rPr>
-          <w:rFonts w:ascii="Times New Roman" w:hAnsi="Times New Roman" w:cs="Times New Roman"/>
-          <w:sz w:val="24"/>
-          <w:szCs w:val="24"/>
-        </w:rPr>
-        <w:t>Session.clear</w:t>
-      </w:r>
-      <w:proofErr w:type="spellEnd"/>
-      <w:r>
-        <w:rPr>
-          <w:rFonts w:ascii="Times New Roman" w:hAnsi="Times New Roman" w:cs="Times New Roman"/>
-          <w:sz w:val="24"/>
-          <w:szCs w:val="24"/>
-        </w:rPr>
-        <w:t>() // framework feature global</w:t>
+        <w:t>Session.clear() // framework feature global</w:t>
       </w:r>
     </w:p>
     <w:p>
@@ -5650,25 +5087,7 @@
           <w:sz w:val="24"/>
           <w:szCs w:val="24"/>
         </w:rPr>
-        <w:t>og(</w:t>
-      </w:r>
-      <w:proofErr w:type="spellStart"/>
-      <w:r>
-        <w:rPr>
-          <w:rFonts w:ascii="Times New Roman" w:hAnsi="Times New Roman" w:cs="Times New Roman"/>
-          <w:sz w:val="24"/>
-          <w:szCs w:val="24"/>
-        </w:rPr>
-        <w:t>ip</w:t>
-      </w:r>
-      <w:proofErr w:type="spellEnd"/>
-      <w:r>
-        <w:rPr>
-          <w:rFonts w:ascii="Times New Roman" w:hAnsi="Times New Roman" w:cs="Times New Roman"/>
-          <w:sz w:val="24"/>
-          <w:szCs w:val="24"/>
-        </w:rPr>
-        <w:t>, id, hash, time, status) {</w:t>
+        <w:t>og(ip, id, hash, time, status) {</w:t>
       </w:r>
     </w:p>
     <w:p>
@@ -5688,25 +5107,7 @@
           <w:szCs w:val="24"/>
         </w:rPr>
         <w:tab/>
-        <w:t>Open(</w:t>
-      </w:r>
-      <w:proofErr w:type="spellStart"/>
-      <w:r>
-        <w:rPr>
-          <w:rFonts w:ascii="Times New Roman" w:hAnsi="Times New Roman" w:cs="Times New Roman"/>
-          <w:sz w:val="24"/>
-          <w:szCs w:val="24"/>
-        </w:rPr>
-        <w:t>log_file</w:t>
-      </w:r>
-      <w:proofErr w:type="spellEnd"/>
-      <w:r>
-        <w:rPr>
-          <w:rFonts w:ascii="Times New Roman" w:hAnsi="Times New Roman" w:cs="Times New Roman"/>
-          <w:sz w:val="24"/>
-          <w:szCs w:val="24"/>
-        </w:rPr>
-        <w:t>)</w:t>
+        <w:t>Open(log_file)</w:t>
       </w:r>
     </w:p>
     <w:p>
@@ -5726,42 +5127,7 @@
           <w:szCs w:val="24"/>
         </w:rPr>
         <w:tab/>
-      </w:r>
-      <w:proofErr w:type="spellStart"/>
-      <w:r>
-        <w:rPr>
-          <w:rFonts w:ascii="Times New Roman" w:hAnsi="Times New Roman" w:cs="Times New Roman"/>
-          <w:sz w:val="24"/>
-          <w:szCs w:val="24"/>
-        </w:rPr>
-        <w:t>Writeline</w:t>
-      </w:r>
-      <w:proofErr w:type="spellEnd"/>
-      <w:r>
-        <w:rPr>
-          <w:rFonts w:ascii="Times New Roman" w:hAnsi="Times New Roman" w:cs="Times New Roman"/>
-          <w:sz w:val="24"/>
-          <w:szCs w:val="24"/>
-        </w:rPr>
-        <w:t>(</w:t>
-      </w:r>
-      <w:proofErr w:type="spellStart"/>
-      <w:r>
-        <w:rPr>
-          <w:rFonts w:ascii="Times New Roman" w:hAnsi="Times New Roman" w:cs="Times New Roman"/>
-          <w:sz w:val="24"/>
-          <w:szCs w:val="24"/>
-        </w:rPr>
-        <w:t>ip</w:t>
-      </w:r>
-      <w:proofErr w:type="spellEnd"/>
-      <w:r>
-        <w:rPr>
-          <w:rFonts w:ascii="Times New Roman" w:hAnsi="Times New Roman" w:cs="Times New Roman"/>
-          <w:sz w:val="24"/>
-          <w:szCs w:val="24"/>
-        </w:rPr>
-        <w:t>, id, hash, time, status)</w:t>
+        <w:t>Writeline(ip, id, hash, time, status)</w:t>
       </w:r>
     </w:p>
     <w:p>
@@ -5781,25 +5147,7 @@
           <w:szCs w:val="24"/>
         </w:rPr>
         <w:tab/>
-        <w:t>Close(</w:t>
-      </w:r>
-      <w:proofErr w:type="spellStart"/>
-      <w:r>
-        <w:rPr>
-          <w:rFonts w:ascii="Times New Roman" w:hAnsi="Times New Roman" w:cs="Times New Roman"/>
-          <w:sz w:val="24"/>
-          <w:szCs w:val="24"/>
-        </w:rPr>
-        <w:t>log_file</w:t>
-      </w:r>
-      <w:proofErr w:type="spellEnd"/>
-      <w:r>
-        <w:rPr>
-          <w:rFonts w:ascii="Times New Roman" w:hAnsi="Times New Roman" w:cs="Times New Roman"/>
-          <w:sz w:val="24"/>
-          <w:szCs w:val="24"/>
-        </w:rPr>
-        <w:t>)</w:t>
+        <w:t>Close(log_file)</w:t>
       </w:r>
     </w:p>
     <w:p>
@@ -5874,25 +5222,7 @@
           <w:sz w:val="24"/>
           <w:szCs w:val="24"/>
         </w:rPr>
-        <w:t xml:space="preserve">Class </w:t>
-      </w:r>
-      <w:proofErr w:type="spellStart"/>
-      <w:r>
-        <w:rPr>
-          <w:rFonts w:ascii="Times New Roman" w:hAnsi="Times New Roman" w:cs="Times New Roman"/>
-          <w:sz w:val="24"/>
-          <w:szCs w:val="24"/>
-        </w:rPr>
-        <w:t>session_authentication</w:t>
-      </w:r>
-      <w:proofErr w:type="spellEnd"/>
-      <w:r>
-        <w:rPr>
-          <w:rFonts w:ascii="Times New Roman" w:hAnsi="Times New Roman" w:cs="Times New Roman"/>
-          <w:sz w:val="24"/>
-          <w:szCs w:val="24"/>
-        </w:rPr>
-        <w:t xml:space="preserve"> {</w:t>
+        <w:t>Class session_authentication {</w:t>
       </w:r>
     </w:p>
     <w:p>
@@ -5938,60 +5268,7 @@
           <w:szCs w:val="24"/>
         </w:rPr>
         <w:tab/>
-      </w:r>
-      <w:proofErr w:type="spellStart"/>
-      <w:r>
-        <w:rPr>
-          <w:rFonts w:ascii="Times New Roman" w:hAnsi="Times New Roman" w:cs="Times New Roman"/>
-          <w:sz w:val="24"/>
-          <w:szCs w:val="24"/>
-        </w:rPr>
-        <w:t>user_id</w:t>
-      </w:r>
-      <w:proofErr w:type="spellEnd"/>
-      <w:r>
-        <w:rPr>
-          <w:rFonts w:ascii="Times New Roman" w:hAnsi="Times New Roman" w:cs="Times New Roman"/>
-          <w:sz w:val="24"/>
-          <w:szCs w:val="24"/>
-        </w:rPr>
-        <w:t xml:space="preserve"> = </w:t>
-      </w:r>
-      <w:proofErr w:type="spellStart"/>
-      <w:r>
-        <w:rPr>
-          <w:rFonts w:ascii="Times New Roman" w:hAnsi="Times New Roman" w:cs="Times New Roman"/>
-          <w:sz w:val="24"/>
-          <w:szCs w:val="24"/>
-        </w:rPr>
-        <w:t>session.get</w:t>
-      </w:r>
-      <w:proofErr w:type="spellEnd"/>
-      <w:r>
-        <w:rPr>
-          <w:rFonts w:ascii="Times New Roman" w:hAnsi="Times New Roman" w:cs="Times New Roman"/>
-          <w:sz w:val="24"/>
-          <w:szCs w:val="24"/>
-        </w:rPr>
-        <w:t>(“</w:t>
-      </w:r>
-      <w:proofErr w:type="spellStart"/>
-      <w:r>
-        <w:rPr>
-          <w:rFonts w:ascii="Times New Roman" w:hAnsi="Times New Roman" w:cs="Times New Roman"/>
-          <w:sz w:val="24"/>
-          <w:szCs w:val="24"/>
-        </w:rPr>
-        <w:t>user_id</w:t>
-      </w:r>
-      <w:proofErr w:type="spellEnd"/>
-      <w:r>
-        <w:rPr>
-          <w:rFonts w:ascii="Times New Roman" w:hAnsi="Times New Roman" w:cs="Times New Roman"/>
-          <w:sz w:val="24"/>
-          <w:szCs w:val="24"/>
-        </w:rPr>
-        <w:t>”) // frame feature global</w:t>
+        <w:t>user_id = session.get(“user_id”) // frame feature global</w:t>
       </w:r>
     </w:p>
     <w:p>
@@ -6018,25 +5295,7 @@
           <w:szCs w:val="24"/>
         </w:rPr>
         <w:tab/>
-        <w:t xml:space="preserve">if </w:t>
-      </w:r>
-      <w:proofErr w:type="spellStart"/>
-      <w:r>
-        <w:rPr>
-          <w:rFonts w:ascii="Times New Roman" w:hAnsi="Times New Roman" w:cs="Times New Roman"/>
-          <w:sz w:val="24"/>
-          <w:szCs w:val="24"/>
-        </w:rPr>
-        <w:t>user_id</w:t>
-      </w:r>
-      <w:proofErr w:type="spellEnd"/>
-      <w:r>
-        <w:rPr>
-          <w:rFonts w:ascii="Times New Roman" w:hAnsi="Times New Roman" w:cs="Times New Roman"/>
-          <w:sz w:val="24"/>
-          <w:szCs w:val="24"/>
-        </w:rPr>
-        <w:t xml:space="preserve"> = None {</w:t>
+        <w:t>if user_id = None {</w:t>
       </w:r>
     </w:p>
     <w:p>
@@ -6112,41 +5371,13 @@
           <w:szCs w:val="24"/>
         </w:rPr>
       </w:pPr>
-      <w:proofErr w:type="spellStart"/>
-      <w:r>
-        <w:rPr>
-          <w:rFonts w:ascii="Times New Roman" w:hAnsi="Times New Roman" w:cs="Times New Roman"/>
-          <w:sz w:val="24"/>
-          <w:szCs w:val="24"/>
-        </w:rPr>
-        <w:t>user_set</w:t>
-      </w:r>
-      <w:proofErr w:type="spellEnd"/>
-      <w:r>
-        <w:rPr>
-          <w:rFonts w:ascii="Times New Roman" w:hAnsi="Times New Roman" w:cs="Times New Roman"/>
-          <w:sz w:val="24"/>
-          <w:szCs w:val="24"/>
-        </w:rPr>
-        <w:t xml:space="preserve"> = </w:t>
-      </w:r>
-      <w:proofErr w:type="spellStart"/>
-      <w:r>
-        <w:rPr>
-          <w:rFonts w:ascii="Times New Roman" w:hAnsi="Times New Roman" w:cs="Times New Roman"/>
-          <w:sz w:val="24"/>
-          <w:szCs w:val="24"/>
-        </w:rPr>
-        <w:t>database.fetchall</w:t>
-      </w:r>
-      <w:proofErr w:type="spellEnd"/>
-      <w:r>
-        <w:rPr>
-          <w:rFonts w:ascii="Times New Roman" w:hAnsi="Times New Roman" w:cs="Times New Roman"/>
-          <w:sz w:val="24"/>
-          <w:szCs w:val="24"/>
-        </w:rPr>
-        <w:t>(“User ID”) // standard library database API</w:t>
+      <w:r>
+        <w:rPr>
+          <w:rFonts w:ascii="Times New Roman" w:hAnsi="Times New Roman" w:cs="Times New Roman"/>
+          <w:sz w:val="24"/>
+          <w:szCs w:val="24"/>
+        </w:rPr>
+        <w:t>user_set = database.fetchall(“User ID”) // standard library database API</w:t>
       </w:r>
     </w:p>
     <w:p>
@@ -6165,43 +5396,7 @@
           <w:sz w:val="24"/>
           <w:szCs w:val="24"/>
         </w:rPr>
-        <w:t xml:space="preserve">if </w:t>
-      </w:r>
-      <w:proofErr w:type="spellStart"/>
-      <w:r>
-        <w:rPr>
-          <w:rFonts w:ascii="Times New Roman" w:hAnsi="Times New Roman" w:cs="Times New Roman"/>
-          <w:sz w:val="24"/>
-          <w:szCs w:val="24"/>
-        </w:rPr>
-        <w:t>user_ID</w:t>
-      </w:r>
-      <w:proofErr w:type="spellEnd"/>
-      <w:r>
-        <w:rPr>
-          <w:rFonts w:ascii="Times New Roman" w:hAnsi="Times New Roman" w:cs="Times New Roman"/>
-          <w:sz w:val="24"/>
-          <w:szCs w:val="24"/>
-        </w:rPr>
-        <w:t xml:space="preserve"> not in </w:t>
-      </w:r>
-      <w:proofErr w:type="spellStart"/>
-      <w:r>
-        <w:rPr>
-          <w:rFonts w:ascii="Times New Roman" w:hAnsi="Times New Roman" w:cs="Times New Roman"/>
-          <w:sz w:val="24"/>
-          <w:szCs w:val="24"/>
-        </w:rPr>
-        <w:t>user_set</w:t>
-      </w:r>
-      <w:proofErr w:type="spellEnd"/>
-      <w:r>
-        <w:rPr>
-          <w:rFonts w:ascii="Times New Roman" w:hAnsi="Times New Roman" w:cs="Times New Roman"/>
-          <w:sz w:val="24"/>
-          <w:szCs w:val="24"/>
-        </w:rPr>
-        <w:t xml:space="preserve"> {</w:t>
+        <w:t>if user_ID not in user_set {</w:t>
       </w:r>
     </w:p>
     <w:p>
@@ -6258,18 +5453,8 @@
           <w:sz w:val="24"/>
           <w:szCs w:val="24"/>
         </w:rPr>
-        <w:t xml:space="preserve">return </w:t>
-      </w:r>
-      <w:proofErr w:type="spellStart"/>
-      <w:r>
-        <w:rPr>
-          <w:rFonts w:ascii="Times New Roman" w:hAnsi="Times New Roman" w:cs="Times New Roman"/>
-          <w:sz w:val="24"/>
-          <w:szCs w:val="24"/>
-        </w:rPr>
-        <w:t>user_id</w:t>
-      </w:r>
-      <w:proofErr w:type="spellEnd"/>
+        <w:t>return user_id</w:t>
+      </w:r>
     </w:p>
     <w:p>
       <w:pPr>
@@ -6366,25 +5551,14 @@
         </w:rPr>
       </w:pPr>
       <w:bookmarkStart w:id="0" w:name="_Hlk74582020"/>
-      <w:proofErr w:type="spellStart"/>
-      <w:r>
-        <w:rPr>
-          <w:rFonts w:ascii="Times New Roman" w:eastAsia="Times New Roman" w:hAnsi="Times New Roman" w:cs="Times New Roman"/>
-          <w:color w:val="222222"/>
-          <w:sz w:val="24"/>
-          <w:szCs w:val="24"/>
-        </w:rPr>
-        <w:t>Session_authentication.verify</w:t>
-      </w:r>
-      <w:proofErr w:type="spellEnd"/>
-      <w:r>
-        <w:rPr>
-          <w:rFonts w:ascii="Times New Roman" w:eastAsia="Times New Roman" w:hAnsi="Times New Roman" w:cs="Times New Roman"/>
-          <w:color w:val="222222"/>
-          <w:sz w:val="24"/>
-          <w:szCs w:val="24"/>
-        </w:rPr>
-        <w:t>() // Framework Feature</w:t>
+      <w:r>
+        <w:rPr>
+          <w:rFonts w:ascii="Times New Roman" w:eastAsia="Times New Roman" w:hAnsi="Times New Roman" w:cs="Times New Roman"/>
+          <w:color w:val="222222"/>
+          <w:sz w:val="24"/>
+          <w:szCs w:val="24"/>
+        </w:rPr>
+        <w:t>Session_authentication.verify() // Framework Feature</w:t>
       </w:r>
     </w:p>
     <w:p>
@@ -6434,19 +5608,8 @@
           <w:sz w:val="24"/>
           <w:szCs w:val="24"/>
         </w:rPr>
-        <w:t xml:space="preserve">Returns </w:t>
-      </w:r>
-      <w:proofErr w:type="spellStart"/>
-      <w:r>
-        <w:rPr>
-          <w:rFonts w:ascii="Times New Roman" w:eastAsia="Times New Roman" w:hAnsi="Times New Roman" w:cs="Times New Roman"/>
-          <w:color w:val="222222"/>
-          <w:sz w:val="24"/>
-          <w:szCs w:val="24"/>
-        </w:rPr>
-        <w:t>accountID</w:t>
-      </w:r>
-      <w:proofErr w:type="spellEnd"/>
+        <w:t>Returns accountID</w:t>
+      </w:r>
     </w:p>
     <w:bookmarkEnd w:id="0"/>
     <w:p>
@@ -6464,45 +5627,14 @@
           <w:szCs w:val="24"/>
         </w:rPr>
       </w:pPr>
-      <w:proofErr w:type="spellStart"/>
-      <w:r>
-        <w:rPr>
-          <w:rFonts w:ascii="Times New Roman" w:eastAsia="Times New Roman" w:hAnsi="Times New Roman" w:cs="Times New Roman"/>
-          <w:color w:val="222222"/>
-          <w:sz w:val="24"/>
-          <w:szCs w:val="24"/>
-        </w:rPr>
-        <w:t>ShowBalance</w:t>
-      </w:r>
-      <w:proofErr w:type="spellEnd"/>
-      <w:r>
-        <w:rPr>
-          <w:rFonts w:ascii="Times New Roman" w:eastAsia="Times New Roman" w:hAnsi="Times New Roman" w:cs="Times New Roman"/>
-          <w:color w:val="222222"/>
-          <w:sz w:val="24"/>
-          <w:szCs w:val="24"/>
-        </w:rPr>
-        <w:t xml:space="preserve">(int </w:t>
-      </w:r>
-      <w:proofErr w:type="spellStart"/>
-      <w:r>
-        <w:rPr>
-          <w:rFonts w:ascii="Times New Roman" w:eastAsia="Times New Roman" w:hAnsi="Times New Roman" w:cs="Times New Roman"/>
-          <w:color w:val="222222"/>
-          <w:sz w:val="24"/>
-          <w:szCs w:val="24"/>
-        </w:rPr>
-        <w:t>accountID</w:t>
-      </w:r>
-      <w:proofErr w:type="spellEnd"/>
-      <w:r>
-        <w:rPr>
-          <w:rFonts w:ascii="Times New Roman" w:eastAsia="Times New Roman" w:hAnsi="Times New Roman" w:cs="Times New Roman"/>
-          <w:color w:val="222222"/>
-          <w:sz w:val="24"/>
-          <w:szCs w:val="24"/>
-        </w:rPr>
-        <w:t>){</w:t>
+      <w:r>
+        <w:rPr>
+          <w:rFonts w:ascii="Times New Roman" w:eastAsia="Times New Roman" w:hAnsi="Times New Roman" w:cs="Times New Roman"/>
+          <w:color w:val="222222"/>
+          <w:sz w:val="24"/>
+          <w:szCs w:val="24"/>
+        </w:rPr>
+        <w:t>ShowBalance(int accountID){</w:t>
       </w:r>
     </w:p>
     <w:p>
@@ -6527,27 +5659,7 @@
           <w:sz w:val="24"/>
           <w:szCs w:val="24"/>
         </w:rPr>
-        <w:t>If(</w:t>
-      </w:r>
-      <w:proofErr w:type="spellStart"/>
-      <w:r>
-        <w:rPr>
-          <w:rFonts w:ascii="Times New Roman" w:eastAsia="Times New Roman" w:hAnsi="Times New Roman" w:cs="Times New Roman"/>
-          <w:color w:val="222222"/>
-          <w:sz w:val="24"/>
-          <w:szCs w:val="24"/>
-        </w:rPr>
-        <w:t>accountID</w:t>
-      </w:r>
-      <w:proofErr w:type="spellEnd"/>
-      <w:r>
-        <w:rPr>
-          <w:rFonts w:ascii="Times New Roman" w:eastAsia="Times New Roman" w:hAnsi="Times New Roman" w:cs="Times New Roman"/>
-          <w:color w:val="222222"/>
-          <w:sz w:val="24"/>
-          <w:szCs w:val="24"/>
-        </w:rPr>
-        <w:t xml:space="preserve"> exist in DB)</w:t>
+        <w:t>If(accountID exist in DB)</w:t>
       </w:r>
     </w:p>
     <w:p>
@@ -6569,27 +5681,7 @@
           <w:sz w:val="24"/>
           <w:szCs w:val="24"/>
         </w:rPr>
-        <w:t> </w:t>
-      </w:r>
-      <w:proofErr w:type="spellStart"/>
-      <w:r>
-        <w:rPr>
-          <w:rFonts w:ascii="Times New Roman" w:eastAsia="Times New Roman" w:hAnsi="Times New Roman" w:cs="Times New Roman"/>
-          <w:color w:val="222222"/>
-          <w:sz w:val="24"/>
-          <w:szCs w:val="24"/>
-        </w:rPr>
-        <w:t>i</w:t>
-      </w:r>
-      <w:proofErr w:type="spellEnd"/>
-      <w:r>
-        <w:rPr>
-          <w:rFonts w:ascii="Times New Roman" w:eastAsia="Times New Roman" w:hAnsi="Times New Roman" w:cs="Times New Roman"/>
-          <w:color w:val="222222"/>
-          <w:sz w:val="24"/>
-          <w:szCs w:val="24"/>
-        </w:rPr>
-        <w:t>.     Return balance</w:t>
+        <w:t> i.     Return balance</w:t>
       </w:r>
     </w:p>
     <w:p>
@@ -6629,25 +5721,14 @@
           <w:szCs w:val="24"/>
         </w:rPr>
       </w:pPr>
-      <w:proofErr w:type="spellStart"/>
-      <w:r>
-        <w:rPr>
-          <w:rFonts w:ascii="Times New Roman" w:eastAsia="Times New Roman" w:hAnsi="Times New Roman" w:cs="Times New Roman"/>
-          <w:color w:val="222222"/>
-          <w:sz w:val="24"/>
-          <w:szCs w:val="24"/>
-        </w:rPr>
-        <w:t>i</w:t>
-      </w:r>
-      <w:proofErr w:type="spellEnd"/>
-      <w:r>
-        <w:rPr>
-          <w:rFonts w:ascii="Times New Roman" w:eastAsia="Times New Roman" w:hAnsi="Times New Roman" w:cs="Times New Roman"/>
-          <w:color w:val="222222"/>
-          <w:sz w:val="24"/>
-          <w:szCs w:val="24"/>
-        </w:rPr>
-        <w:t>.     Return account does not exist}</w:t>
+      <w:r>
+        <w:rPr>
+          <w:rFonts w:ascii="Times New Roman" w:eastAsia="Times New Roman" w:hAnsi="Times New Roman" w:cs="Times New Roman"/>
+          <w:color w:val="222222"/>
+          <w:sz w:val="24"/>
+          <w:szCs w:val="24"/>
+        </w:rPr>
+        <w:t>i.     Return account does not exist}</w:t>
       </w:r>
     </w:p>
     <w:p>
@@ -6665,25 +5746,14 @@
           <w:szCs w:val="24"/>
         </w:rPr>
       </w:pPr>
-      <w:proofErr w:type="spellStart"/>
-      <w:r>
-        <w:rPr>
-          <w:rFonts w:ascii="Times New Roman" w:eastAsia="Times New Roman" w:hAnsi="Times New Roman" w:cs="Times New Roman"/>
-          <w:color w:val="222222"/>
-          <w:sz w:val="24"/>
-          <w:szCs w:val="24"/>
-        </w:rPr>
-        <w:t>withDrawAmount</w:t>
-      </w:r>
-      <w:proofErr w:type="spellEnd"/>
-      <w:r>
-        <w:rPr>
-          <w:rFonts w:ascii="Times New Roman" w:eastAsia="Times New Roman" w:hAnsi="Times New Roman" w:cs="Times New Roman"/>
-          <w:color w:val="222222"/>
-          <w:sz w:val="24"/>
-          <w:szCs w:val="24"/>
-        </w:rPr>
-        <w:t>(float amount){</w:t>
+      <w:r>
+        <w:rPr>
+          <w:rFonts w:ascii="Times New Roman" w:eastAsia="Times New Roman" w:hAnsi="Times New Roman" w:cs="Times New Roman"/>
+          <w:color w:val="222222"/>
+          <w:sz w:val="24"/>
+          <w:szCs w:val="24"/>
+        </w:rPr>
+        <w:t>withDrawAmount(float amount){</w:t>
       </w:r>
     </w:p>
     <w:p>
@@ -6730,27 +5800,7 @@
           <w:sz w:val="24"/>
           <w:szCs w:val="24"/>
         </w:rPr>
-        <w:t> </w:t>
-      </w:r>
-      <w:proofErr w:type="spellStart"/>
-      <w:r>
-        <w:rPr>
-          <w:rFonts w:ascii="Times New Roman" w:eastAsia="Times New Roman" w:hAnsi="Times New Roman" w:cs="Times New Roman"/>
-          <w:color w:val="222222"/>
-          <w:sz w:val="24"/>
-          <w:szCs w:val="24"/>
-        </w:rPr>
-        <w:t>i</w:t>
-      </w:r>
-      <w:proofErr w:type="spellEnd"/>
-      <w:r>
-        <w:rPr>
-          <w:rFonts w:ascii="Times New Roman" w:eastAsia="Times New Roman" w:hAnsi="Times New Roman" w:cs="Times New Roman"/>
-          <w:color w:val="222222"/>
-          <w:sz w:val="24"/>
-          <w:szCs w:val="24"/>
-        </w:rPr>
-        <w:t>.     reduce account by amount</w:t>
+        <w:t> i.     reduce account by amount</w:t>
       </w:r>
     </w:p>
     <w:p>
@@ -6790,45 +5840,14 @@
           <w:szCs w:val="24"/>
         </w:rPr>
       </w:pPr>
-      <w:proofErr w:type="spellStart"/>
-      <w:r>
-        <w:rPr>
-          <w:rFonts w:ascii="Times New Roman" w:eastAsia="Times New Roman" w:hAnsi="Times New Roman" w:cs="Times New Roman"/>
-          <w:color w:val="222222"/>
-          <w:sz w:val="24"/>
-          <w:szCs w:val="24"/>
-        </w:rPr>
-        <w:t>i</w:t>
-      </w:r>
-      <w:proofErr w:type="spellEnd"/>
-      <w:r>
-        <w:rPr>
-          <w:rFonts w:ascii="Times New Roman" w:eastAsia="Times New Roman" w:hAnsi="Times New Roman" w:cs="Times New Roman"/>
-          <w:color w:val="222222"/>
-          <w:sz w:val="24"/>
-          <w:szCs w:val="24"/>
-        </w:rPr>
-        <w:t>.     </w:t>
-      </w:r>
-      <w:proofErr w:type="spellStart"/>
-      <w:r>
-        <w:rPr>
-          <w:rFonts w:ascii="Times New Roman" w:eastAsia="Times New Roman" w:hAnsi="Times New Roman" w:cs="Times New Roman"/>
-          <w:color w:val="222222"/>
-          <w:sz w:val="24"/>
-          <w:szCs w:val="24"/>
-        </w:rPr>
-        <w:t>overDraftAlert</w:t>
-      </w:r>
-      <w:proofErr w:type="spellEnd"/>
-      <w:r>
-        <w:rPr>
-          <w:rFonts w:ascii="Times New Roman" w:eastAsia="Times New Roman" w:hAnsi="Times New Roman" w:cs="Times New Roman"/>
-          <w:color w:val="222222"/>
-          <w:sz w:val="24"/>
-          <w:szCs w:val="24"/>
-        </w:rPr>
-        <w:t>()</w:t>
+      <w:r>
+        <w:rPr>
+          <w:rFonts w:ascii="Times New Roman" w:eastAsia="Times New Roman" w:hAnsi="Times New Roman" w:cs="Times New Roman"/>
+          <w:color w:val="222222"/>
+          <w:sz w:val="24"/>
+          <w:szCs w:val="24"/>
+        </w:rPr>
+        <w:t>i.     overDraftAlert()</w:t>
       </w:r>
     </w:p>
     <w:p>
@@ -6922,47 +5941,7 @@
           <w:sz w:val="24"/>
           <w:szCs w:val="24"/>
         </w:rPr>
-        <w:t> iii.     </w:t>
-      </w:r>
-      <w:proofErr w:type="spellStart"/>
-      <w:r>
-        <w:rPr>
-          <w:rFonts w:ascii="Times New Roman" w:eastAsia="Times New Roman" w:hAnsi="Times New Roman" w:cs="Times New Roman"/>
-          <w:color w:val="222222"/>
-          <w:sz w:val="24"/>
-          <w:szCs w:val="24"/>
-        </w:rPr>
-        <w:t>UpdateDB</w:t>
-      </w:r>
-      <w:proofErr w:type="spellEnd"/>
-      <w:r>
-        <w:rPr>
-          <w:rFonts w:ascii="Times New Roman" w:eastAsia="Times New Roman" w:hAnsi="Times New Roman" w:cs="Times New Roman"/>
-          <w:color w:val="222222"/>
-          <w:sz w:val="24"/>
-          <w:szCs w:val="24"/>
-        </w:rPr>
-        <w:t xml:space="preserve">( </w:t>
-      </w:r>
-      <w:proofErr w:type="spellStart"/>
-      <w:r>
-        <w:rPr>
-          <w:rFonts w:ascii="Times New Roman" w:eastAsia="Times New Roman" w:hAnsi="Times New Roman" w:cs="Times New Roman"/>
-          <w:color w:val="222222"/>
-          <w:sz w:val="24"/>
-          <w:szCs w:val="24"/>
-        </w:rPr>
-        <w:t>accountID</w:t>
-      </w:r>
-      <w:proofErr w:type="spellEnd"/>
-      <w:r>
-        <w:rPr>
-          <w:rFonts w:ascii="Times New Roman" w:eastAsia="Times New Roman" w:hAnsi="Times New Roman" w:cs="Times New Roman"/>
-          <w:color w:val="222222"/>
-          <w:sz w:val="24"/>
-          <w:szCs w:val="24"/>
-        </w:rPr>
-        <w:t>, amount)</w:t>
+        <w:t> iii.     UpdateDB( accountID, amount)</w:t>
       </w:r>
     </w:p>
     <w:p>
@@ -6987,27 +5966,7 @@
           <w:sz w:val="24"/>
           <w:szCs w:val="24"/>
         </w:rPr>
-        <w:t>If(</w:t>
-      </w:r>
-      <w:proofErr w:type="spellStart"/>
-      <w:r>
-        <w:rPr>
-          <w:rFonts w:ascii="Times New Roman" w:eastAsia="Times New Roman" w:hAnsi="Times New Roman" w:cs="Times New Roman"/>
-          <w:color w:val="222222"/>
-          <w:sz w:val="24"/>
-          <w:szCs w:val="24"/>
-        </w:rPr>
-        <w:t>accountID</w:t>
-      </w:r>
-      <w:proofErr w:type="spellEnd"/>
-      <w:r>
-        <w:rPr>
-          <w:rFonts w:ascii="Times New Roman" w:eastAsia="Times New Roman" w:hAnsi="Times New Roman" w:cs="Times New Roman"/>
-          <w:color w:val="222222"/>
-          <w:sz w:val="24"/>
-          <w:szCs w:val="24"/>
-        </w:rPr>
-        <w:t xml:space="preserve"> exists)</w:t>
+        <w:t>If(accountID exists)</w:t>
       </w:r>
     </w:p>
     <w:p>
@@ -7100,25 +6059,14 @@
           <w:szCs w:val="24"/>
         </w:rPr>
       </w:pPr>
-      <w:proofErr w:type="spellStart"/>
-      <w:r>
-        <w:rPr>
-          <w:rFonts w:ascii="Times New Roman" w:eastAsia="Times New Roman" w:hAnsi="Times New Roman" w:cs="Times New Roman"/>
-          <w:color w:val="222222"/>
-          <w:sz w:val="24"/>
-          <w:szCs w:val="24"/>
-        </w:rPr>
-        <w:t>ShowBalance</w:t>
-      </w:r>
-      <w:proofErr w:type="spellEnd"/>
-      <w:r>
-        <w:rPr>
-          <w:rFonts w:ascii="Times New Roman" w:eastAsia="Times New Roman" w:hAnsi="Times New Roman" w:cs="Times New Roman"/>
-          <w:color w:val="222222"/>
-          <w:sz w:val="24"/>
-          <w:szCs w:val="24"/>
-        </w:rPr>
-        <w:t>()</w:t>
+      <w:r>
+        <w:rPr>
+          <w:rFonts w:ascii="Times New Roman" w:eastAsia="Times New Roman" w:hAnsi="Times New Roman" w:cs="Times New Roman"/>
+          <w:color w:val="222222"/>
+          <w:sz w:val="24"/>
+          <w:szCs w:val="24"/>
+        </w:rPr>
+        <w:t>ShowBalance()</w:t>
       </w:r>
     </w:p>
     <w:p>
@@ -7137,25 +6085,14 @@
           <w:szCs w:val="24"/>
         </w:rPr>
       </w:pPr>
-      <w:proofErr w:type="spellStart"/>
-      <w:r>
-        <w:rPr>
-          <w:rFonts w:ascii="Times New Roman" w:eastAsia="Times New Roman" w:hAnsi="Times New Roman" w:cs="Times New Roman"/>
-          <w:color w:val="222222"/>
-          <w:sz w:val="24"/>
-          <w:szCs w:val="24"/>
-        </w:rPr>
-        <w:t>depositAmount</w:t>
-      </w:r>
-      <w:proofErr w:type="spellEnd"/>
-      <w:r>
-        <w:rPr>
-          <w:rFonts w:ascii="Times New Roman" w:eastAsia="Times New Roman" w:hAnsi="Times New Roman" w:cs="Times New Roman"/>
-          <w:color w:val="222222"/>
-          <w:sz w:val="24"/>
-          <w:szCs w:val="24"/>
-        </w:rPr>
-        <w:t>(float amount){</w:t>
+      <w:r>
+        <w:rPr>
+          <w:rFonts w:ascii="Times New Roman" w:eastAsia="Times New Roman" w:hAnsi="Times New Roman" w:cs="Times New Roman"/>
+          <w:color w:val="222222"/>
+          <w:sz w:val="24"/>
+          <w:szCs w:val="24"/>
+        </w:rPr>
+        <w:t>depositAmount(float amount){</w:t>
       </w:r>
     </w:p>
     <w:p>
@@ -7170,25 +6107,14 @@
           <w:szCs w:val="24"/>
         </w:rPr>
       </w:pPr>
-      <w:proofErr w:type="spellStart"/>
-      <w:r>
-        <w:rPr>
-          <w:rFonts w:ascii="Times New Roman" w:eastAsia="Times New Roman" w:hAnsi="Times New Roman" w:cs="Times New Roman"/>
-          <w:color w:val="222222"/>
-          <w:sz w:val="24"/>
-          <w:szCs w:val="24"/>
-        </w:rPr>
-        <w:t>i</w:t>
-      </w:r>
-      <w:proofErr w:type="spellEnd"/>
-      <w:r>
-        <w:rPr>
-          <w:rFonts w:ascii="Times New Roman" w:eastAsia="Times New Roman" w:hAnsi="Times New Roman" w:cs="Times New Roman"/>
-          <w:color w:val="222222"/>
-          <w:sz w:val="24"/>
-          <w:szCs w:val="24"/>
-        </w:rPr>
-        <w:t>.     Add amount to balance</w:t>
+      <w:r>
+        <w:rPr>
+          <w:rFonts w:ascii="Times New Roman" w:eastAsia="Times New Roman" w:hAnsi="Times New Roman" w:cs="Times New Roman"/>
+          <w:color w:val="222222"/>
+          <w:sz w:val="24"/>
+          <w:szCs w:val="24"/>
+        </w:rPr>
+        <w:t>i.     Add amount to balance</w:t>
       </w:r>
     </w:p>
     <w:p>
@@ -7210,47 +6136,7 @@
           <w:sz w:val="24"/>
           <w:szCs w:val="24"/>
         </w:rPr>
-        <w:t>ii.     </w:t>
-      </w:r>
-      <w:proofErr w:type="spellStart"/>
-      <w:r>
-        <w:rPr>
-          <w:rFonts w:ascii="Times New Roman" w:eastAsia="Times New Roman" w:hAnsi="Times New Roman" w:cs="Times New Roman"/>
-          <w:color w:val="222222"/>
-          <w:sz w:val="24"/>
-          <w:szCs w:val="24"/>
-        </w:rPr>
-        <w:t>UpdateDB</w:t>
-      </w:r>
-      <w:proofErr w:type="spellEnd"/>
-      <w:r>
-        <w:rPr>
-          <w:rFonts w:ascii="Times New Roman" w:eastAsia="Times New Roman" w:hAnsi="Times New Roman" w:cs="Times New Roman"/>
-          <w:color w:val="222222"/>
-          <w:sz w:val="24"/>
-          <w:szCs w:val="24"/>
-        </w:rPr>
-        <w:t xml:space="preserve">(int </w:t>
-      </w:r>
-      <w:proofErr w:type="spellStart"/>
-      <w:r>
-        <w:rPr>
-          <w:rFonts w:ascii="Times New Roman" w:eastAsia="Times New Roman" w:hAnsi="Times New Roman" w:cs="Times New Roman"/>
-          <w:color w:val="222222"/>
-          <w:sz w:val="24"/>
-          <w:szCs w:val="24"/>
-        </w:rPr>
-        <w:t>accountID</w:t>
-      </w:r>
-      <w:proofErr w:type="spellEnd"/>
-      <w:r>
-        <w:rPr>
-          <w:rFonts w:ascii="Times New Roman" w:eastAsia="Times New Roman" w:hAnsi="Times New Roman" w:cs="Times New Roman"/>
-          <w:color w:val="222222"/>
-          <w:sz w:val="24"/>
-          <w:szCs w:val="24"/>
-        </w:rPr>
-        <w:t>, float balance)</w:t>
+        <w:t>ii.     UpdateDB(int accountID, float balance)</w:t>
       </w:r>
     </w:p>
     <w:p>
@@ -7275,27 +6161,7 @@
           <w:sz w:val="24"/>
           <w:szCs w:val="24"/>
         </w:rPr>
-        <w:t>If(</w:t>
-      </w:r>
-      <w:proofErr w:type="spellStart"/>
-      <w:r>
-        <w:rPr>
-          <w:rFonts w:ascii="Times New Roman" w:eastAsia="Times New Roman" w:hAnsi="Times New Roman" w:cs="Times New Roman"/>
-          <w:color w:val="222222"/>
-          <w:sz w:val="24"/>
-          <w:szCs w:val="24"/>
-        </w:rPr>
-        <w:t>accountID</w:t>
-      </w:r>
-      <w:proofErr w:type="spellEnd"/>
-      <w:r>
-        <w:rPr>
-          <w:rFonts w:ascii="Times New Roman" w:eastAsia="Times New Roman" w:hAnsi="Times New Roman" w:cs="Times New Roman"/>
-          <w:color w:val="222222"/>
-          <w:sz w:val="24"/>
-          <w:szCs w:val="24"/>
-        </w:rPr>
-        <w:t xml:space="preserve"> exists)</w:t>
+        <w:t>If(accountID exists)</w:t>
       </w:r>
     </w:p>
     <w:p>
@@ -7389,25 +6255,14 @@
           <w:szCs w:val="24"/>
         </w:rPr>
       </w:pPr>
-      <w:proofErr w:type="spellStart"/>
-      <w:r>
-        <w:rPr>
-          <w:rFonts w:ascii="Times New Roman" w:eastAsia="Times New Roman" w:hAnsi="Times New Roman" w:cs="Times New Roman"/>
-          <w:color w:val="222222"/>
-          <w:sz w:val="24"/>
-          <w:szCs w:val="24"/>
-        </w:rPr>
-        <w:t>transferAmount</w:t>
-      </w:r>
-      <w:proofErr w:type="spellEnd"/>
-      <w:r>
-        <w:rPr>
-          <w:rFonts w:ascii="Times New Roman" w:eastAsia="Times New Roman" w:hAnsi="Times New Roman" w:cs="Times New Roman"/>
-          <w:color w:val="222222"/>
-          <w:sz w:val="24"/>
-          <w:szCs w:val="24"/>
-        </w:rPr>
-        <w:t>(accountID1, accountID2, float amount){</w:t>
+      <w:r>
+        <w:rPr>
+          <w:rFonts w:ascii="Times New Roman" w:eastAsia="Times New Roman" w:hAnsi="Times New Roman" w:cs="Times New Roman"/>
+          <w:color w:val="222222"/>
+          <w:sz w:val="24"/>
+          <w:szCs w:val="24"/>
+        </w:rPr>
+        <w:t>transferAmount(accountID1, accountID2, float amount){</w:t>
       </w:r>
     </w:p>
     <w:p>
@@ -7422,25 +6277,14 @@
           <w:szCs w:val="24"/>
         </w:rPr>
       </w:pPr>
-      <w:proofErr w:type="spellStart"/>
-      <w:r>
-        <w:rPr>
-          <w:rFonts w:ascii="Times New Roman" w:eastAsia="Times New Roman" w:hAnsi="Times New Roman" w:cs="Times New Roman"/>
-          <w:color w:val="222222"/>
-          <w:sz w:val="24"/>
-          <w:szCs w:val="24"/>
-        </w:rPr>
-        <w:t>i</w:t>
-      </w:r>
-      <w:proofErr w:type="spellEnd"/>
-      <w:r>
-        <w:rPr>
-          <w:rFonts w:ascii="Times New Roman" w:eastAsia="Times New Roman" w:hAnsi="Times New Roman" w:cs="Times New Roman"/>
-          <w:color w:val="222222"/>
-          <w:sz w:val="24"/>
-          <w:szCs w:val="24"/>
-        </w:rPr>
-        <w:t>.     If accountID1 has &gt;= amount</w:t>
+      <w:r>
+        <w:rPr>
+          <w:rFonts w:ascii="Times New Roman" w:eastAsia="Times New Roman" w:hAnsi="Times New Roman" w:cs="Times New Roman"/>
+          <w:color w:val="222222"/>
+          <w:sz w:val="24"/>
+          <w:szCs w:val="24"/>
+        </w:rPr>
+        <w:t>i.     If accountID1 has &gt;= amount</w:t>
       </w:r>
     </w:p>
     <w:p>
@@ -7458,25 +6302,14 @@
           <w:szCs w:val="24"/>
         </w:rPr>
       </w:pPr>
-      <w:proofErr w:type="spellStart"/>
-      <w:r>
-        <w:rPr>
-          <w:rFonts w:ascii="Times New Roman" w:eastAsia="Times New Roman" w:hAnsi="Times New Roman" w:cs="Times New Roman"/>
-          <w:color w:val="222222"/>
-          <w:sz w:val="24"/>
-          <w:szCs w:val="24"/>
-        </w:rPr>
-        <w:t>UpdateDB</w:t>
-      </w:r>
-      <w:proofErr w:type="spellEnd"/>
-      <w:r>
-        <w:rPr>
-          <w:rFonts w:ascii="Times New Roman" w:eastAsia="Times New Roman" w:hAnsi="Times New Roman" w:cs="Times New Roman"/>
-          <w:color w:val="222222"/>
-          <w:sz w:val="24"/>
-          <w:szCs w:val="24"/>
-        </w:rPr>
-        <w:t>(accountID1, amount)</w:t>
+      <w:r>
+        <w:rPr>
+          <w:rFonts w:ascii="Times New Roman" w:eastAsia="Times New Roman" w:hAnsi="Times New Roman" w:cs="Times New Roman"/>
+          <w:color w:val="222222"/>
+          <w:sz w:val="24"/>
+          <w:szCs w:val="24"/>
+        </w:rPr>
+        <w:t>UpdateDB(accountID1, amount)</w:t>
       </w:r>
     </w:p>
     <w:p>
@@ -7494,25 +6327,14 @@
           <w:szCs w:val="24"/>
         </w:rPr>
       </w:pPr>
-      <w:proofErr w:type="spellStart"/>
-      <w:r>
-        <w:rPr>
-          <w:rFonts w:ascii="Times New Roman" w:eastAsia="Times New Roman" w:hAnsi="Times New Roman" w:cs="Times New Roman"/>
-          <w:color w:val="222222"/>
-          <w:sz w:val="24"/>
-          <w:szCs w:val="24"/>
-        </w:rPr>
-        <w:t>UpdateDB</w:t>
-      </w:r>
-      <w:proofErr w:type="spellEnd"/>
-      <w:r>
-        <w:rPr>
-          <w:rFonts w:ascii="Times New Roman" w:eastAsia="Times New Roman" w:hAnsi="Times New Roman" w:cs="Times New Roman"/>
-          <w:color w:val="222222"/>
-          <w:sz w:val="24"/>
-          <w:szCs w:val="24"/>
-        </w:rPr>
-        <w:t>(accountID2, amount)</w:t>
+      <w:r>
+        <w:rPr>
+          <w:rFonts w:ascii="Times New Roman" w:eastAsia="Times New Roman" w:hAnsi="Times New Roman" w:cs="Times New Roman"/>
+          <w:color w:val="222222"/>
+          <w:sz w:val="24"/>
+          <w:szCs w:val="24"/>
+        </w:rPr>
+        <w:t>UpdateDB(accountID2, amount)</w:t>
       </w:r>
     </w:p>
     <w:p>
@@ -7557,7 +6379,6 @@
           <w:szCs w:val="24"/>
         </w:rPr>
       </w:pPr>
-      <w:proofErr w:type="spellStart"/>
       <w:r>
         <w:rPr>
           <w:rFonts w:ascii="Times New Roman" w:eastAsia="Times New Roman" w:hAnsi="Times New Roman" w:cs="Times New Roman"/>
@@ -7566,17 +6387,7 @@
           <w:szCs w:val="24"/>
         </w:rPr>
         <w:lastRenderedPageBreak/>
-        <w:t>overDraftAlert</w:t>
-      </w:r>
-      <w:proofErr w:type="spellEnd"/>
-      <w:r>
-        <w:rPr>
-          <w:rFonts w:ascii="Times New Roman" w:eastAsia="Times New Roman" w:hAnsi="Times New Roman" w:cs="Times New Roman"/>
-          <w:color w:val="222222"/>
-          <w:sz w:val="24"/>
-          <w:szCs w:val="24"/>
-        </w:rPr>
-        <w:t>()</w:t>
+        <w:t>overDraftAlert()</w:t>
       </w:r>
     </w:p>
     <w:p>
@@ -7691,787 +6502,766 @@
           <w:sz w:val="24"/>
           <w:szCs w:val="24"/>
         </w:rPr>
+        <w:t xml:space="preserve">    database.connect() //standard library database API</w:t>
+      </w:r>
+    </w:p>
+    <w:p>
+      <w:pPr>
+        <w:pStyle w:val="ListParagraph"/>
+        <w:rPr>
+          <w:rFonts w:ascii="Times New Roman" w:hAnsi="Times New Roman" w:cs="Times New Roman"/>
+          <w:sz w:val="24"/>
+          <w:szCs w:val="24"/>
+        </w:rPr>
+      </w:pPr>
+      <w:r>
+        <w:rPr>
+          <w:rFonts w:ascii="Times New Roman" w:hAnsi="Times New Roman" w:cs="Times New Roman"/>
+          <w:sz w:val="24"/>
+          <w:szCs w:val="24"/>
+        </w:rPr>
+        <w:t xml:space="preserve">    APY = .00</w:t>
+      </w:r>
+      <w:r>
+        <w:rPr>
+          <w:rFonts w:ascii="Times New Roman" w:hAnsi="Times New Roman" w:cs="Times New Roman"/>
+          <w:sz w:val="24"/>
+          <w:szCs w:val="24"/>
+        </w:rPr>
+        <w:t>5</w:t>
+      </w:r>
+    </w:p>
+    <w:p>
+      <w:pPr>
+        <w:pStyle w:val="ListParagraph"/>
+        <w:rPr>
+          <w:rFonts w:ascii="Times New Roman" w:hAnsi="Times New Roman" w:cs="Times New Roman"/>
+          <w:sz w:val="24"/>
+          <w:szCs w:val="24"/>
+        </w:rPr>
+      </w:pPr>
+      <w:r>
+        <w:rPr>
+          <w:rFonts w:ascii="Times New Roman" w:hAnsi="Times New Roman" w:cs="Times New Roman"/>
+          <w:sz w:val="24"/>
+          <w:szCs w:val="24"/>
+        </w:rPr>
+        <w:t xml:space="preserve">    APD = APY/365</w:t>
+      </w:r>
+    </w:p>
+    <w:p>
+      <w:pPr>
+        <w:pStyle w:val="ListParagraph"/>
+        <w:rPr>
+          <w:rFonts w:ascii="Times New Roman" w:hAnsi="Times New Roman" w:cs="Times New Roman"/>
+          <w:sz w:val="24"/>
+          <w:szCs w:val="24"/>
+        </w:rPr>
+      </w:pPr>
+      <w:r>
+        <w:rPr>
+          <w:rFonts w:ascii="Times New Roman" w:hAnsi="Times New Roman" w:cs="Times New Roman"/>
+          <w:sz w:val="24"/>
+          <w:szCs w:val="24"/>
+        </w:rPr>
+        <w:br/>
+        <w:t xml:space="preserve">    Void interest(use</w:t>
+      </w:r>
+      <w:r>
+        <w:rPr>
+          <w:rFonts w:ascii="Times New Roman" w:hAnsi="Times New Roman" w:cs="Times New Roman"/>
+          <w:sz w:val="24"/>
+          <w:szCs w:val="24"/>
+        </w:rPr>
+        <w:t>r_ID){</w:t>
+      </w:r>
+    </w:p>
+    <w:p>
+      <w:pPr>
+        <w:pStyle w:val="ListParagraph"/>
+        <w:rPr>
+          <w:rFonts w:ascii="Times New Roman" w:hAnsi="Times New Roman" w:cs="Times New Roman"/>
+          <w:sz w:val="24"/>
+          <w:szCs w:val="24"/>
+        </w:rPr>
+      </w:pPr>
+      <w:r>
+        <w:rPr>
+          <w:rFonts w:ascii="Times New Roman" w:hAnsi="Times New Roman" w:cs="Times New Roman"/>
+          <w:sz w:val="24"/>
+          <w:szCs w:val="24"/>
+        </w:rPr>
+        <w:t xml:space="preserve">        delta = </w:t>
+      </w:r>
+      <w:r>
+        <w:rPr>
+          <w:rFonts w:ascii="Times New Roman" w:hAnsi="Times New Roman" w:cs="Times New Roman"/>
+          <w:sz w:val="24"/>
+          <w:szCs w:val="24"/>
+        </w:rPr>
+        <w:t>dat</w:t>
+      </w:r>
+      <w:r>
+        <w:rPr>
+          <w:rFonts w:ascii="Times New Roman" w:hAnsi="Times New Roman" w:cs="Times New Roman"/>
+          <w:sz w:val="24"/>
+          <w:szCs w:val="24"/>
+        </w:rPr>
+        <w:t>e</w:t>
+      </w:r>
+      <w:r>
+        <w:rPr>
+          <w:rFonts w:ascii="Times New Roman" w:hAnsi="Times New Roman" w:cs="Times New Roman"/>
+          <w:sz w:val="24"/>
+          <w:szCs w:val="24"/>
+        </w:rPr>
+        <w:t>.today()</w:t>
+      </w:r>
+      <w:r>
+        <w:rPr>
+          <w:rFonts w:ascii="Times New Roman" w:hAnsi="Times New Roman" w:cs="Times New Roman"/>
+          <w:sz w:val="24"/>
+          <w:szCs w:val="24"/>
+        </w:rPr>
+        <w:t xml:space="preserve"> – </w:t>
+      </w:r>
+      <w:r>
+        <w:rPr>
+          <w:rFonts w:ascii="Times New Roman" w:hAnsi="Times New Roman" w:cs="Times New Roman"/>
+          <w:sz w:val="24"/>
+          <w:szCs w:val="24"/>
+        </w:rPr>
+        <w:t>database.fetchall(user_ID)[“last_updated”]</w:t>
+      </w:r>
+    </w:p>
+    <w:p>
+      <w:pPr>
+        <w:pStyle w:val="ListParagraph"/>
+        <w:rPr>
+          <w:rFonts w:ascii="Times New Roman" w:hAnsi="Times New Roman" w:cs="Times New Roman"/>
+          <w:sz w:val="24"/>
+          <w:szCs w:val="24"/>
+        </w:rPr>
+      </w:pPr>
+      <w:r>
+        <w:rPr>
+          <w:rFonts w:ascii="Times New Roman" w:hAnsi="Times New Roman" w:cs="Times New Roman"/>
+          <w:sz w:val="24"/>
+          <w:szCs w:val="24"/>
+        </w:rPr>
+        <w:t xml:space="preserve">        if delta</w:t>
+      </w:r>
+      <w:r>
+        <w:rPr>
+          <w:rFonts w:ascii="Times New Roman" w:hAnsi="Times New Roman" w:cs="Times New Roman"/>
+          <w:sz w:val="24"/>
+          <w:szCs w:val="24"/>
+        </w:rPr>
+        <w:t>.days</w:t>
+      </w:r>
+      <w:r>
+        <w:rPr>
+          <w:rFonts w:ascii="Times New Roman" w:hAnsi="Times New Roman" w:cs="Times New Roman"/>
+          <w:sz w:val="24"/>
+          <w:szCs w:val="24"/>
+        </w:rPr>
+        <w:t xml:space="preserve"> &gt; 0{</w:t>
+      </w:r>
+    </w:p>
+    <w:p>
+      <w:pPr>
+        <w:pStyle w:val="ListParagraph"/>
+        <w:rPr>
+          <w:rFonts w:ascii="Times New Roman" w:hAnsi="Times New Roman" w:cs="Times New Roman"/>
+          <w:sz w:val="24"/>
+          <w:szCs w:val="24"/>
+        </w:rPr>
+      </w:pPr>
+      <w:r>
+        <w:rPr>
+          <w:rFonts w:ascii="Times New Roman" w:hAnsi="Times New Roman" w:cs="Times New Roman"/>
+          <w:sz w:val="24"/>
+          <w:szCs w:val="24"/>
+        </w:rPr>
+        <w:t xml:space="preserve">            collect_interest = </w:t>
+      </w:r>
+      <w:r>
+        <w:rPr>
+          <w:rFonts w:ascii="Times New Roman" w:hAnsi="Times New Roman" w:cs="Times New Roman"/>
+          <w:sz w:val="24"/>
+          <w:szCs w:val="24"/>
+        </w:rPr>
+        <w:t>(</w:t>
+      </w:r>
+      <w:r>
+        <w:rPr>
+          <w:rFonts w:ascii="Times New Roman" w:hAnsi="Times New Roman" w:cs="Times New Roman"/>
+          <w:sz w:val="24"/>
+          <w:szCs w:val="24"/>
+        </w:rPr>
+        <w:t>AP</w:t>
+      </w:r>
+      <w:r>
+        <w:rPr>
+          <w:rFonts w:ascii="Times New Roman" w:hAnsi="Times New Roman" w:cs="Times New Roman"/>
+          <w:sz w:val="24"/>
+          <w:szCs w:val="24"/>
+        </w:rPr>
+        <w:t>D * delta.days) * database.fetchall(user_ID)[“savings”]</w:t>
+      </w:r>
+    </w:p>
+    <w:p>
+      <w:pPr>
+        <w:pStyle w:val="ListParagraph"/>
+        <w:rPr>
+          <w:rFonts w:ascii="Times New Roman" w:hAnsi="Times New Roman" w:cs="Times New Roman"/>
+          <w:sz w:val="24"/>
+          <w:szCs w:val="24"/>
+        </w:rPr>
+      </w:pPr>
+      <w:r>
+        <w:rPr>
+          <w:rFonts w:ascii="Times New Roman" w:hAnsi="Times New Roman" w:cs="Times New Roman"/>
+          <w:sz w:val="24"/>
+          <w:szCs w:val="24"/>
+        </w:rPr>
+        <w:t xml:space="preserve">            new_interest = database.fetchall(user_ID</w:t>
+      </w:r>
+      <w:r>
+        <w:rPr>
+          <w:rFonts w:ascii="Times New Roman" w:hAnsi="Times New Roman" w:cs="Times New Roman"/>
+          <w:sz w:val="24"/>
+          <w:szCs w:val="24"/>
+        </w:rPr>
+        <w:t>)</w:t>
+      </w:r>
+      <w:r>
+        <w:rPr>
+          <w:rFonts w:ascii="Times New Roman" w:hAnsi="Times New Roman" w:cs="Times New Roman"/>
+          <w:sz w:val="24"/>
+          <w:szCs w:val="24"/>
+        </w:rPr>
+        <w:t>[“interest”] + collect_interest</w:t>
+      </w:r>
+    </w:p>
+    <w:p>
+      <w:pPr>
+        <w:pStyle w:val="ListParagraph"/>
+        <w:rPr>
+          <w:rFonts w:ascii="Times New Roman" w:hAnsi="Times New Roman" w:cs="Times New Roman"/>
+          <w:sz w:val="24"/>
+          <w:szCs w:val="24"/>
+        </w:rPr>
+      </w:pPr>
+      <w:r>
+        <w:rPr>
+          <w:rFonts w:ascii="Times New Roman" w:hAnsi="Times New Roman" w:cs="Times New Roman"/>
+          <w:sz w:val="24"/>
+          <w:szCs w:val="24"/>
+        </w:rPr>
+        <w:t xml:space="preserve">            database.execute(user_ID, interest = new_interest</w:t>
+      </w:r>
+      <w:r>
+        <w:rPr>
+          <w:rFonts w:ascii="Times New Roman" w:hAnsi="Times New Roman" w:cs="Times New Roman"/>
+          <w:sz w:val="24"/>
+          <w:szCs w:val="24"/>
+        </w:rPr>
+        <w:t>, last_updated = date.today()</w:t>
+      </w:r>
+      <w:r>
+        <w:rPr>
+          <w:rFonts w:ascii="Times New Roman" w:hAnsi="Times New Roman" w:cs="Times New Roman"/>
+          <w:sz w:val="24"/>
+          <w:szCs w:val="24"/>
+        </w:rPr>
+        <w:t>)</w:t>
+      </w:r>
+      <w:r>
+        <w:rPr>
+          <w:rFonts w:ascii="Times New Roman" w:hAnsi="Times New Roman" w:cs="Times New Roman"/>
+          <w:sz w:val="24"/>
+          <w:szCs w:val="24"/>
+        </w:rPr>
+        <w:t xml:space="preserve"> //standard library database API</w:t>
+      </w:r>
+    </w:p>
+    <w:p>
+      <w:pPr>
+        <w:pStyle w:val="ListParagraph"/>
+        <w:rPr>
+          <w:rFonts w:ascii="Times New Roman" w:hAnsi="Times New Roman" w:cs="Times New Roman"/>
+          <w:sz w:val="24"/>
+          <w:szCs w:val="24"/>
+        </w:rPr>
+      </w:pPr>
+      <w:r>
+        <w:rPr>
+          <w:rFonts w:ascii="Times New Roman" w:hAnsi="Times New Roman" w:cs="Times New Roman"/>
+          <w:sz w:val="24"/>
+          <w:szCs w:val="24"/>
+        </w:rPr>
+        <w:t xml:space="preserve">            log(IP, user_ID, time, “interest updated”)</w:t>
+      </w:r>
+    </w:p>
+    <w:p>
+      <w:pPr>
+        <w:pStyle w:val="ListParagraph"/>
+        <w:rPr>
+          <w:rFonts w:ascii="Times New Roman" w:hAnsi="Times New Roman" w:cs="Times New Roman"/>
+          <w:sz w:val="24"/>
+          <w:szCs w:val="24"/>
+        </w:rPr>
+      </w:pPr>
+      <w:r>
+        <w:rPr>
+          <w:rFonts w:ascii="Times New Roman" w:hAnsi="Times New Roman" w:cs="Times New Roman"/>
+          <w:sz w:val="24"/>
+          <w:szCs w:val="24"/>
+        </w:rPr>
+        <w:t xml:space="preserve">            database.commit() //standard library database API</w:t>
+      </w:r>
+      <w:r>
+        <w:rPr>
+          <w:rFonts w:ascii="Times New Roman" w:hAnsi="Times New Roman" w:cs="Times New Roman"/>
+          <w:sz w:val="24"/>
+          <w:szCs w:val="24"/>
+        </w:rPr>
+        <w:t xml:space="preserve">       </w:t>
+      </w:r>
+    </w:p>
+    <w:p>
+      <w:pPr>
+        <w:pStyle w:val="ListParagraph"/>
+        <w:rPr>
+          <w:rFonts w:ascii="Times New Roman" w:hAnsi="Times New Roman" w:cs="Times New Roman"/>
+          <w:sz w:val="24"/>
+          <w:szCs w:val="24"/>
+        </w:rPr>
+      </w:pPr>
+      <w:r>
+        <w:rPr>
+          <w:rFonts w:ascii="Times New Roman" w:hAnsi="Times New Roman" w:cs="Times New Roman"/>
+          <w:sz w:val="24"/>
+          <w:szCs w:val="24"/>
+        </w:rPr>
+        <w:t xml:space="preserve">        }</w:t>
+      </w:r>
+    </w:p>
+    <w:p>
+      <w:pPr>
+        <w:pStyle w:val="ListParagraph"/>
+        <w:rPr>
+          <w:rFonts w:ascii="Times New Roman" w:hAnsi="Times New Roman" w:cs="Times New Roman"/>
+          <w:sz w:val="24"/>
+          <w:szCs w:val="24"/>
+        </w:rPr>
+      </w:pPr>
+      <w:r>
+        <w:rPr>
+          <w:rFonts w:ascii="Times New Roman" w:hAnsi="Times New Roman" w:cs="Times New Roman"/>
+          <w:sz w:val="24"/>
+          <w:szCs w:val="24"/>
+        </w:rPr>
+        <w:t xml:space="preserve">        </w:t>
+      </w:r>
+      <w:r>
+        <w:rPr>
+          <w:rFonts w:ascii="Times New Roman" w:hAnsi="Times New Roman" w:cs="Times New Roman"/>
+          <w:sz w:val="24"/>
+          <w:szCs w:val="24"/>
+        </w:rPr>
+        <w:t>database.close() //standard library database API</w:t>
+      </w:r>
+    </w:p>
+    <w:p>
+      <w:pPr>
+        <w:pStyle w:val="ListParagraph"/>
+        <w:rPr>
+          <w:rFonts w:ascii="Times New Roman" w:hAnsi="Times New Roman" w:cs="Times New Roman"/>
+          <w:sz w:val="24"/>
+          <w:szCs w:val="24"/>
+        </w:rPr>
+      </w:pPr>
+      <w:r>
+        <w:rPr>
+          <w:rFonts w:ascii="Times New Roman" w:hAnsi="Times New Roman" w:cs="Times New Roman"/>
+          <w:sz w:val="24"/>
+          <w:szCs w:val="24"/>
+        </w:rPr>
+        <w:t xml:space="preserve">        </w:t>
+      </w:r>
+      <w:r>
+        <w:rPr>
+          <w:rFonts w:ascii="Times New Roman" w:hAnsi="Times New Roman" w:cs="Times New Roman"/>
+          <w:sz w:val="24"/>
+          <w:szCs w:val="24"/>
+        </w:rPr>
+        <w:t>return</w:t>
+      </w:r>
+    </w:p>
+    <w:p>
+      <w:pPr>
+        <w:pStyle w:val="ListParagraph"/>
+        <w:rPr>
+          <w:rFonts w:ascii="Times New Roman" w:hAnsi="Times New Roman" w:cs="Times New Roman"/>
+          <w:sz w:val="24"/>
+          <w:szCs w:val="24"/>
+        </w:rPr>
+      </w:pPr>
+      <w:r>
+        <w:rPr>
+          <w:rFonts w:ascii="Times New Roman" w:hAnsi="Times New Roman" w:cs="Times New Roman"/>
+          <w:sz w:val="24"/>
+          <w:szCs w:val="24"/>
+        </w:rPr>
+        <w:t xml:space="preserve">    }</w:t>
+      </w:r>
+    </w:p>
+    <w:p>
+      <w:pPr>
+        <w:pStyle w:val="ListParagraph"/>
+        <w:numPr>
+          <w:ilvl w:val="0"/>
+          <w:numId w:val="2"/>
+        </w:numPr>
+        <w:rPr>
+          <w:rFonts w:ascii="Times New Roman" w:hAnsi="Times New Roman" w:cs="Times New Roman"/>
+          <w:sz w:val="24"/>
+          <w:szCs w:val="24"/>
+        </w:rPr>
+      </w:pPr>
+      <w:r>
+        <w:rPr>
+          <w:rFonts w:ascii="Times New Roman" w:hAnsi="Times New Roman" w:cs="Times New Roman"/>
+          <w:sz w:val="24"/>
+          <w:szCs w:val="24"/>
+        </w:rPr>
+        <w:t>Database System</w:t>
+      </w:r>
+    </w:p>
+    <w:p>
+      <w:pPr>
+        <w:pStyle w:val="ListParagraph"/>
+        <w:ind w:left="1440"/>
+        <w:rPr>
+          <w:rFonts w:ascii="Times New Roman" w:hAnsi="Times New Roman" w:cs="Times New Roman"/>
+          <w:sz w:val="24"/>
+          <w:szCs w:val="24"/>
+        </w:rPr>
+      </w:pPr>
+      <w:r>
+        <w:rPr>
+          <w:rFonts w:ascii="Times New Roman" w:hAnsi="Times New Roman" w:cs="Times New Roman"/>
+          <w:sz w:val="24"/>
+          <w:szCs w:val="24"/>
+        </w:rPr>
+        <w:t>sqllite3/sqlalchemy library</w:t>
+      </w:r>
+    </w:p>
+    <w:p>
+      <w:pPr>
+        <w:pStyle w:val="ListParagraph"/>
+        <w:ind w:left="1440"/>
+        <w:rPr>
+          <w:rFonts w:ascii="Times New Roman" w:hAnsi="Times New Roman" w:cs="Times New Roman"/>
+          <w:sz w:val="24"/>
+          <w:szCs w:val="24"/>
+        </w:rPr>
+      </w:pPr>
+      <w:r>
+        <w:rPr>
+          <w:rFonts w:ascii="Times New Roman" w:hAnsi="Times New Roman" w:cs="Times New Roman"/>
+          <w:sz w:val="24"/>
+          <w:szCs w:val="24"/>
+        </w:rPr>
+        <w:t>Database schema{</w:t>
+      </w:r>
+    </w:p>
+    <w:p>
+      <w:pPr>
+        <w:pStyle w:val="ListParagraph"/>
+        <w:ind w:left="1440" w:firstLine="720"/>
+        <w:rPr>
+          <w:rFonts w:ascii="Times New Roman" w:hAnsi="Times New Roman" w:cs="Times New Roman"/>
+          <w:sz w:val="24"/>
+          <w:szCs w:val="24"/>
+        </w:rPr>
+      </w:pPr>
+      <w:r>
+        <w:rPr>
+          <w:rFonts w:ascii="Times New Roman" w:hAnsi="Times New Roman" w:cs="Times New Roman"/>
+          <w:sz w:val="24"/>
+          <w:szCs w:val="24"/>
+        </w:rPr>
+        <w:t>user_ID: string</w:t>
+      </w:r>
+      <w:r>
+        <w:rPr>
+          <w:rFonts w:ascii="Times New Roman" w:hAnsi="Times New Roman" w:cs="Times New Roman"/>
+          <w:sz w:val="24"/>
+          <w:szCs w:val="24"/>
+        </w:rPr>
+        <w:t xml:space="preserve">  </w:t>
+      </w:r>
+    </w:p>
+    <w:p>
+      <w:pPr>
+        <w:pStyle w:val="ListParagraph"/>
+        <w:ind w:left="1440" w:firstLine="720"/>
+        <w:rPr>
+          <w:rFonts w:ascii="Times New Roman" w:hAnsi="Times New Roman" w:cs="Times New Roman"/>
+          <w:sz w:val="24"/>
+          <w:szCs w:val="24"/>
+        </w:rPr>
+      </w:pPr>
+      <w:r>
+        <w:rPr>
+          <w:rFonts w:ascii="Times New Roman" w:hAnsi="Times New Roman" w:cs="Times New Roman"/>
+          <w:sz w:val="24"/>
+          <w:szCs w:val="24"/>
+        </w:rPr>
+        <w:t>password: hashed string</w:t>
+      </w:r>
+    </w:p>
+    <w:p>
+      <w:pPr>
+        <w:pStyle w:val="ListParagraph"/>
+        <w:ind w:left="1440" w:firstLine="720"/>
+        <w:rPr>
+          <w:rFonts w:ascii="Times New Roman" w:hAnsi="Times New Roman" w:cs="Times New Roman"/>
+          <w:sz w:val="24"/>
+          <w:szCs w:val="24"/>
+        </w:rPr>
+      </w:pPr>
+      <w:r>
+        <w:rPr>
+          <w:rFonts w:ascii="Times New Roman" w:hAnsi="Times New Roman" w:cs="Times New Roman"/>
+          <w:sz w:val="24"/>
+          <w:szCs w:val="24"/>
+        </w:rPr>
+        <w:t>accountID: int</w:t>
+      </w:r>
+    </w:p>
+    <w:p>
+      <w:pPr>
+        <w:pStyle w:val="ListParagraph"/>
+        <w:ind w:left="1440" w:firstLine="720"/>
+        <w:rPr>
+          <w:rFonts w:ascii="Times New Roman" w:hAnsi="Times New Roman" w:cs="Times New Roman"/>
+          <w:sz w:val="24"/>
+          <w:szCs w:val="24"/>
+        </w:rPr>
+      </w:pPr>
+      <w:r>
+        <w:rPr>
+          <w:rFonts w:ascii="Times New Roman" w:hAnsi="Times New Roman" w:cs="Times New Roman"/>
+          <w:sz w:val="24"/>
+          <w:szCs w:val="24"/>
+        </w:rPr>
+        <w:t>email: string</w:t>
+      </w:r>
+    </w:p>
+    <w:p>
+      <w:pPr>
+        <w:pStyle w:val="ListParagraph"/>
+        <w:ind w:left="1440" w:firstLine="720"/>
+        <w:rPr>
+          <w:rFonts w:ascii="Times New Roman" w:hAnsi="Times New Roman" w:cs="Times New Roman"/>
+          <w:sz w:val="24"/>
+          <w:szCs w:val="24"/>
+        </w:rPr>
+      </w:pPr>
+      <w:r>
+        <w:rPr>
+          <w:rFonts w:ascii="Times New Roman" w:hAnsi="Times New Roman" w:cs="Times New Roman"/>
+          <w:sz w:val="24"/>
+          <w:szCs w:val="24"/>
+        </w:rPr>
+        <w:t>checking: float</w:t>
+      </w:r>
+    </w:p>
+    <w:p>
+      <w:pPr>
+        <w:pStyle w:val="ListParagraph"/>
+        <w:ind w:left="1440" w:firstLine="720"/>
+        <w:rPr>
+          <w:rFonts w:ascii="Times New Roman" w:hAnsi="Times New Roman" w:cs="Times New Roman"/>
+          <w:sz w:val="24"/>
+          <w:szCs w:val="24"/>
+        </w:rPr>
+      </w:pPr>
+      <w:r>
+        <w:rPr>
+          <w:rFonts w:ascii="Times New Roman" w:hAnsi="Times New Roman" w:cs="Times New Roman"/>
+          <w:sz w:val="24"/>
+          <w:szCs w:val="24"/>
+        </w:rPr>
+        <w:t xml:space="preserve">saving: float </w:t>
+      </w:r>
+      <w:r>
+        <w:rPr>
+          <w:rFonts w:ascii="Times New Roman" w:hAnsi="Times New Roman" w:cs="Times New Roman"/>
+          <w:sz w:val="24"/>
+          <w:szCs w:val="24"/>
+        </w:rPr>
+        <w:t xml:space="preserve">  </w:t>
+      </w:r>
+    </w:p>
+    <w:p>
+      <w:pPr>
+        <w:pStyle w:val="ListParagraph"/>
+        <w:ind w:left="1440" w:firstLine="720"/>
+        <w:rPr>
+          <w:rFonts w:ascii="Times New Roman" w:hAnsi="Times New Roman" w:cs="Times New Roman"/>
+          <w:sz w:val="24"/>
+          <w:szCs w:val="24"/>
+        </w:rPr>
+      </w:pPr>
+      <w:r>
+        <w:rPr>
+          <w:rFonts w:ascii="Times New Roman" w:hAnsi="Times New Roman" w:cs="Times New Roman"/>
+          <w:sz w:val="24"/>
+          <w:szCs w:val="24"/>
+        </w:rPr>
+        <w:t>}</w:t>
+      </w:r>
+    </w:p>
+    <w:p>
+      <w:pPr>
+        <w:rPr>
+          <w:rFonts w:ascii="Times New Roman" w:hAnsi="Times New Roman" w:cs="Times New Roman"/>
+          <w:sz w:val="24"/>
+          <w:szCs w:val="24"/>
+        </w:rPr>
+      </w:pPr>
+      <w:r>
+        <w:rPr>
+          <w:rFonts w:ascii="Times New Roman" w:hAnsi="Times New Roman" w:cs="Times New Roman"/>
+          <w:sz w:val="24"/>
+          <w:szCs w:val="24"/>
+        </w:rPr>
+        <w:tab/>
+      </w:r>
+      <w:r>
+        <w:rPr>
+          <w:rFonts w:ascii="Times New Roman" w:hAnsi="Times New Roman" w:cs="Times New Roman"/>
+          <w:sz w:val="24"/>
+          <w:szCs w:val="24"/>
+        </w:rPr>
+        <w:tab/>
+        <w:t>Database.fetchall()</w:t>
+      </w:r>
+    </w:p>
+    <w:p>
+      <w:pPr>
+        <w:rPr>
+          <w:rFonts w:ascii="Times New Roman" w:hAnsi="Times New Roman" w:cs="Times New Roman"/>
+          <w:sz w:val="24"/>
+          <w:szCs w:val="24"/>
+        </w:rPr>
+      </w:pPr>
+      <w:r>
+        <w:rPr>
+          <w:rFonts w:ascii="Times New Roman" w:hAnsi="Times New Roman" w:cs="Times New Roman"/>
+          <w:sz w:val="24"/>
+          <w:szCs w:val="24"/>
+        </w:rPr>
+        <w:tab/>
+      </w:r>
+      <w:r>
+        <w:rPr>
+          <w:rFonts w:ascii="Times New Roman" w:hAnsi="Times New Roman" w:cs="Times New Roman"/>
+          <w:sz w:val="24"/>
+          <w:szCs w:val="24"/>
+        </w:rPr>
+        <w:tab/>
+        <w:t>Database.commit()</w:t>
+      </w:r>
+    </w:p>
+    <w:p>
+      <w:pPr>
+        <w:rPr>
+          <w:rFonts w:ascii="Times New Roman" w:hAnsi="Times New Roman" w:cs="Times New Roman"/>
+          <w:sz w:val="24"/>
+          <w:szCs w:val="24"/>
+        </w:rPr>
+      </w:pPr>
+      <w:r>
+        <w:rPr>
+          <w:rFonts w:ascii="Times New Roman" w:hAnsi="Times New Roman" w:cs="Times New Roman"/>
+          <w:sz w:val="24"/>
+          <w:szCs w:val="24"/>
+        </w:rPr>
+        <w:tab/>
+      </w:r>
+      <w:r>
+        <w:rPr>
+          <w:rFonts w:ascii="Times New Roman" w:hAnsi="Times New Roman" w:cs="Times New Roman"/>
+          <w:sz w:val="24"/>
+          <w:szCs w:val="24"/>
+        </w:rPr>
+        <w:tab/>
+        <w:t>Database.execute()</w:t>
+      </w:r>
+    </w:p>
+    <w:p>
+      <w:pPr>
+        <w:rPr>
+          <w:rFonts w:ascii="Times New Roman" w:hAnsi="Times New Roman" w:cs="Times New Roman"/>
+          <w:sz w:val="24"/>
+          <w:szCs w:val="24"/>
+        </w:rPr>
+      </w:pPr>
+      <w:r>
+        <w:rPr>
+          <w:rFonts w:ascii="Times New Roman" w:hAnsi="Times New Roman" w:cs="Times New Roman"/>
+          <w:sz w:val="24"/>
+          <w:szCs w:val="24"/>
+        </w:rPr>
+        <w:tab/>
+      </w:r>
+      <w:r>
+        <w:rPr>
+          <w:rFonts w:ascii="Times New Roman" w:hAnsi="Times New Roman" w:cs="Times New Roman"/>
+          <w:sz w:val="24"/>
+          <w:szCs w:val="24"/>
+        </w:rPr>
+        <w:tab/>
+        <w:t>Database.UpdateDB()</w:t>
+      </w:r>
+    </w:p>
+    <w:p>
+      <w:pPr>
+        <w:rPr>
+          <w:rFonts w:ascii="Times New Roman" w:hAnsi="Times New Roman" w:cs="Times New Roman"/>
+          <w:sz w:val="24"/>
+          <w:szCs w:val="24"/>
+        </w:rPr>
+      </w:pPr>
+      <w:r>
+        <w:rPr>
+          <w:rFonts w:ascii="Times New Roman" w:hAnsi="Times New Roman" w:cs="Times New Roman"/>
+          <w:sz w:val="24"/>
+          <w:szCs w:val="24"/>
+        </w:rPr>
+        <w:tab/>
+      </w:r>
+      <w:r>
+        <w:rPr>
+          <w:rFonts w:ascii="Times New Roman" w:hAnsi="Times New Roman" w:cs="Times New Roman"/>
+          <w:sz w:val="24"/>
+          <w:szCs w:val="24"/>
+        </w:rPr>
+        <w:tab/>
+      </w:r>
+      <w:r>
+        <w:rPr>
+          <w:rFonts w:ascii="Times New Roman" w:hAnsi="Times New Roman" w:cs="Times New Roman"/>
+          <w:sz w:val="24"/>
+          <w:szCs w:val="24"/>
+        </w:rPr>
         <w:t xml:space="preserve">    </w:t>
-      </w:r>
-      <w:proofErr w:type="spellStart"/>
-      <w:r>
-        <w:rPr>
-          <w:rFonts w:ascii="Times New Roman" w:hAnsi="Times New Roman" w:cs="Times New Roman"/>
-          <w:sz w:val="24"/>
-          <w:szCs w:val="24"/>
-        </w:rPr>
-        <w:t>database.connect</w:t>
-      </w:r>
-      <w:proofErr w:type="spellEnd"/>
-      <w:r>
-        <w:rPr>
-          <w:rFonts w:ascii="Times New Roman" w:hAnsi="Times New Roman" w:cs="Times New Roman"/>
-          <w:sz w:val="24"/>
-          <w:szCs w:val="24"/>
-        </w:rPr>
-        <w:t>() //standard library database API</w:t>
-      </w:r>
-    </w:p>
-    <w:p>
-      <w:pPr>
-        <w:pStyle w:val="ListParagraph"/>
-        <w:rPr>
-          <w:rFonts w:ascii="Times New Roman" w:hAnsi="Times New Roman" w:cs="Times New Roman"/>
-          <w:sz w:val="24"/>
-          <w:szCs w:val="24"/>
-        </w:rPr>
-      </w:pPr>
-      <w:r>
-        <w:rPr>
-          <w:rFonts w:ascii="Times New Roman" w:hAnsi="Times New Roman" w:cs="Times New Roman"/>
-          <w:sz w:val="24"/>
-          <w:szCs w:val="24"/>
-        </w:rPr>
-        <w:t xml:space="preserve">    APY = .00</w:t>
-      </w:r>
-      <w:r>
-        <w:rPr>
-          <w:rFonts w:ascii="Times New Roman" w:hAnsi="Times New Roman" w:cs="Times New Roman"/>
-          <w:sz w:val="24"/>
-          <w:szCs w:val="24"/>
-        </w:rPr>
-        <w:t>5</w:t>
-      </w:r>
-    </w:p>
-    <w:p>
-      <w:pPr>
-        <w:pStyle w:val="ListParagraph"/>
-        <w:rPr>
-          <w:rFonts w:ascii="Times New Roman" w:hAnsi="Times New Roman" w:cs="Times New Roman"/>
-          <w:sz w:val="24"/>
-          <w:szCs w:val="24"/>
-        </w:rPr>
-      </w:pPr>
-      <w:r>
-        <w:rPr>
-          <w:rFonts w:ascii="Times New Roman" w:hAnsi="Times New Roman" w:cs="Times New Roman"/>
-          <w:sz w:val="24"/>
-          <w:szCs w:val="24"/>
-        </w:rPr>
-        <w:t xml:space="preserve">    APD = APY/365</w:t>
-      </w:r>
-    </w:p>
-    <w:p>
-      <w:pPr>
-        <w:pStyle w:val="ListParagraph"/>
-        <w:rPr>
-          <w:rFonts w:ascii="Times New Roman" w:hAnsi="Times New Roman" w:cs="Times New Roman"/>
-          <w:sz w:val="24"/>
-          <w:szCs w:val="24"/>
-        </w:rPr>
-      </w:pPr>
-      <w:r>
-        <w:rPr>
-          <w:rFonts w:ascii="Times New Roman" w:hAnsi="Times New Roman" w:cs="Times New Roman"/>
-          <w:sz w:val="24"/>
-          <w:szCs w:val="24"/>
-        </w:rPr>
-        <w:br/>
-        <w:t xml:space="preserve">    Void interest(</w:t>
-      </w:r>
-      <w:proofErr w:type="spellStart"/>
-      <w:r>
-        <w:rPr>
-          <w:rFonts w:ascii="Times New Roman" w:hAnsi="Times New Roman" w:cs="Times New Roman"/>
-          <w:sz w:val="24"/>
-          <w:szCs w:val="24"/>
-        </w:rPr>
-        <w:t>use</w:t>
-      </w:r>
-      <w:r>
-        <w:rPr>
-          <w:rFonts w:ascii="Times New Roman" w:hAnsi="Times New Roman" w:cs="Times New Roman"/>
-          <w:sz w:val="24"/>
-          <w:szCs w:val="24"/>
-        </w:rPr>
-        <w:t>r_ID</w:t>
-      </w:r>
-      <w:proofErr w:type="spellEnd"/>
-      <w:r>
-        <w:rPr>
-          <w:rFonts w:ascii="Times New Roman" w:hAnsi="Times New Roman" w:cs="Times New Roman"/>
-          <w:sz w:val="24"/>
-          <w:szCs w:val="24"/>
-        </w:rPr>
-        <w:t>){</w:t>
-      </w:r>
-    </w:p>
-    <w:p>
-      <w:pPr>
-        <w:pStyle w:val="ListParagraph"/>
-        <w:rPr>
-          <w:rFonts w:ascii="Times New Roman" w:hAnsi="Times New Roman" w:cs="Times New Roman"/>
-          <w:sz w:val="24"/>
-          <w:szCs w:val="24"/>
-        </w:rPr>
-      </w:pPr>
-      <w:r>
-        <w:rPr>
-          <w:rFonts w:ascii="Times New Roman" w:hAnsi="Times New Roman" w:cs="Times New Roman"/>
-          <w:sz w:val="24"/>
-          <w:szCs w:val="24"/>
-        </w:rPr>
-        <w:t xml:space="preserve">        delta = </w:t>
-      </w:r>
-      <w:proofErr w:type="spellStart"/>
-      <w:r>
-        <w:rPr>
-          <w:rFonts w:ascii="Times New Roman" w:hAnsi="Times New Roman" w:cs="Times New Roman"/>
-          <w:sz w:val="24"/>
-          <w:szCs w:val="24"/>
-        </w:rPr>
-        <w:t>dat</w:t>
-      </w:r>
-      <w:r>
-        <w:rPr>
-          <w:rFonts w:ascii="Times New Roman" w:hAnsi="Times New Roman" w:cs="Times New Roman"/>
-          <w:sz w:val="24"/>
-          <w:szCs w:val="24"/>
-        </w:rPr>
-        <w:t>e</w:t>
-      </w:r>
-      <w:r>
-        <w:rPr>
-          <w:rFonts w:ascii="Times New Roman" w:hAnsi="Times New Roman" w:cs="Times New Roman"/>
-          <w:sz w:val="24"/>
-          <w:szCs w:val="24"/>
-        </w:rPr>
-        <w:t>.today</w:t>
-      </w:r>
-      <w:proofErr w:type="spellEnd"/>
-      <w:r>
-        <w:rPr>
-          <w:rFonts w:ascii="Times New Roman" w:hAnsi="Times New Roman" w:cs="Times New Roman"/>
-          <w:sz w:val="24"/>
-          <w:szCs w:val="24"/>
-        </w:rPr>
-        <w:t>()</w:t>
-      </w:r>
-      <w:r>
-        <w:rPr>
-          <w:rFonts w:ascii="Times New Roman" w:hAnsi="Times New Roman" w:cs="Times New Roman"/>
-          <w:sz w:val="24"/>
-          <w:szCs w:val="24"/>
-        </w:rPr>
-        <w:t xml:space="preserve"> – </w:t>
-      </w:r>
-      <w:proofErr w:type="spellStart"/>
-      <w:r>
-        <w:rPr>
-          <w:rFonts w:ascii="Times New Roman" w:hAnsi="Times New Roman" w:cs="Times New Roman"/>
-          <w:sz w:val="24"/>
-          <w:szCs w:val="24"/>
-        </w:rPr>
-        <w:t>database.fetchall</w:t>
-      </w:r>
-      <w:proofErr w:type="spellEnd"/>
-      <w:r>
-        <w:rPr>
-          <w:rFonts w:ascii="Times New Roman" w:hAnsi="Times New Roman" w:cs="Times New Roman"/>
-          <w:sz w:val="24"/>
-          <w:szCs w:val="24"/>
-        </w:rPr>
-        <w:t>(</w:t>
-      </w:r>
-      <w:proofErr w:type="spellStart"/>
-      <w:r>
-        <w:rPr>
-          <w:rFonts w:ascii="Times New Roman" w:hAnsi="Times New Roman" w:cs="Times New Roman"/>
-          <w:sz w:val="24"/>
-          <w:szCs w:val="24"/>
-        </w:rPr>
-        <w:t>user_ID</w:t>
-      </w:r>
-      <w:proofErr w:type="spellEnd"/>
-      <w:r>
-        <w:rPr>
-          <w:rFonts w:ascii="Times New Roman" w:hAnsi="Times New Roman" w:cs="Times New Roman"/>
-          <w:sz w:val="24"/>
-          <w:szCs w:val="24"/>
-        </w:rPr>
-        <w:t>)[“</w:t>
-      </w:r>
-      <w:proofErr w:type="spellStart"/>
-      <w:r>
-        <w:rPr>
-          <w:rFonts w:ascii="Times New Roman" w:hAnsi="Times New Roman" w:cs="Times New Roman"/>
-          <w:sz w:val="24"/>
-          <w:szCs w:val="24"/>
-        </w:rPr>
-        <w:t>last_updated</w:t>
-      </w:r>
-      <w:proofErr w:type="spellEnd"/>
-      <w:r>
-        <w:rPr>
-          <w:rFonts w:ascii="Times New Roman" w:hAnsi="Times New Roman" w:cs="Times New Roman"/>
-          <w:sz w:val="24"/>
-          <w:szCs w:val="24"/>
-        </w:rPr>
-        <w:t>”]</w:t>
-      </w:r>
-    </w:p>
-    <w:p>
-      <w:pPr>
-        <w:pStyle w:val="ListParagraph"/>
-        <w:rPr>
-          <w:rFonts w:ascii="Times New Roman" w:hAnsi="Times New Roman" w:cs="Times New Roman"/>
-          <w:sz w:val="24"/>
-          <w:szCs w:val="24"/>
-        </w:rPr>
-      </w:pPr>
-      <w:r>
-        <w:rPr>
-          <w:rFonts w:ascii="Times New Roman" w:hAnsi="Times New Roman" w:cs="Times New Roman"/>
-          <w:sz w:val="24"/>
-          <w:szCs w:val="24"/>
-        </w:rPr>
-        <w:t xml:space="preserve">        if </w:t>
-      </w:r>
-      <w:proofErr w:type="spellStart"/>
-      <w:r>
-        <w:rPr>
-          <w:rFonts w:ascii="Times New Roman" w:hAnsi="Times New Roman" w:cs="Times New Roman"/>
-          <w:sz w:val="24"/>
-          <w:szCs w:val="24"/>
-        </w:rPr>
-        <w:t>delta</w:t>
-      </w:r>
-      <w:r>
-        <w:rPr>
-          <w:rFonts w:ascii="Times New Roman" w:hAnsi="Times New Roman" w:cs="Times New Roman"/>
-          <w:sz w:val="24"/>
-          <w:szCs w:val="24"/>
-        </w:rPr>
-        <w:t>.days</w:t>
-      </w:r>
-      <w:proofErr w:type="spellEnd"/>
-      <w:r>
-        <w:rPr>
-          <w:rFonts w:ascii="Times New Roman" w:hAnsi="Times New Roman" w:cs="Times New Roman"/>
-          <w:sz w:val="24"/>
-          <w:szCs w:val="24"/>
-        </w:rPr>
-        <w:t xml:space="preserve"> &gt; 0{</w:t>
-      </w:r>
-    </w:p>
-    <w:p>
-      <w:pPr>
-        <w:pStyle w:val="ListParagraph"/>
-        <w:rPr>
-          <w:rFonts w:ascii="Times New Roman" w:hAnsi="Times New Roman" w:cs="Times New Roman"/>
-          <w:sz w:val="24"/>
-          <w:szCs w:val="24"/>
-        </w:rPr>
-      </w:pPr>
-      <w:r>
-        <w:rPr>
-          <w:rFonts w:ascii="Times New Roman" w:hAnsi="Times New Roman" w:cs="Times New Roman"/>
-          <w:sz w:val="24"/>
-          <w:szCs w:val="24"/>
-        </w:rPr>
-        <w:t xml:space="preserve">            </w:t>
-      </w:r>
-      <w:proofErr w:type="spellStart"/>
-      <w:r>
-        <w:rPr>
-          <w:rFonts w:ascii="Times New Roman" w:hAnsi="Times New Roman" w:cs="Times New Roman"/>
-          <w:sz w:val="24"/>
-          <w:szCs w:val="24"/>
-        </w:rPr>
-        <w:t>collect_interest</w:t>
-      </w:r>
-      <w:proofErr w:type="spellEnd"/>
-      <w:r>
-        <w:rPr>
-          <w:rFonts w:ascii="Times New Roman" w:hAnsi="Times New Roman" w:cs="Times New Roman"/>
-          <w:sz w:val="24"/>
-          <w:szCs w:val="24"/>
-        </w:rPr>
-        <w:t xml:space="preserve"> = </w:t>
-      </w:r>
-      <w:r>
-        <w:rPr>
-          <w:rFonts w:ascii="Times New Roman" w:hAnsi="Times New Roman" w:cs="Times New Roman"/>
-          <w:sz w:val="24"/>
-          <w:szCs w:val="24"/>
-        </w:rPr>
-        <w:t>(</w:t>
-      </w:r>
-      <w:r>
-        <w:rPr>
-          <w:rFonts w:ascii="Times New Roman" w:hAnsi="Times New Roman" w:cs="Times New Roman"/>
-          <w:sz w:val="24"/>
-          <w:szCs w:val="24"/>
-        </w:rPr>
-        <w:t>AP</w:t>
-      </w:r>
-      <w:r>
-        <w:rPr>
-          <w:rFonts w:ascii="Times New Roman" w:hAnsi="Times New Roman" w:cs="Times New Roman"/>
-          <w:sz w:val="24"/>
-          <w:szCs w:val="24"/>
-        </w:rPr>
-        <w:t xml:space="preserve">D * </w:t>
-      </w:r>
-      <w:proofErr w:type="spellStart"/>
-      <w:r>
-        <w:rPr>
-          <w:rFonts w:ascii="Times New Roman" w:hAnsi="Times New Roman" w:cs="Times New Roman"/>
-          <w:sz w:val="24"/>
-          <w:szCs w:val="24"/>
-        </w:rPr>
-        <w:t>delta.days</w:t>
-      </w:r>
-      <w:proofErr w:type="spellEnd"/>
-      <w:r>
-        <w:rPr>
-          <w:rFonts w:ascii="Times New Roman" w:hAnsi="Times New Roman" w:cs="Times New Roman"/>
-          <w:sz w:val="24"/>
-          <w:szCs w:val="24"/>
-        </w:rPr>
-        <w:t xml:space="preserve">) * </w:t>
-      </w:r>
-      <w:proofErr w:type="spellStart"/>
-      <w:r>
-        <w:rPr>
-          <w:rFonts w:ascii="Times New Roman" w:hAnsi="Times New Roman" w:cs="Times New Roman"/>
-          <w:sz w:val="24"/>
-          <w:szCs w:val="24"/>
-        </w:rPr>
-        <w:t>database.fetchall</w:t>
-      </w:r>
-      <w:proofErr w:type="spellEnd"/>
-      <w:r>
-        <w:rPr>
-          <w:rFonts w:ascii="Times New Roman" w:hAnsi="Times New Roman" w:cs="Times New Roman"/>
-          <w:sz w:val="24"/>
-          <w:szCs w:val="24"/>
-        </w:rPr>
-        <w:t>(</w:t>
-      </w:r>
-      <w:proofErr w:type="spellStart"/>
-      <w:r>
-        <w:rPr>
-          <w:rFonts w:ascii="Times New Roman" w:hAnsi="Times New Roman" w:cs="Times New Roman"/>
-          <w:sz w:val="24"/>
-          <w:szCs w:val="24"/>
-        </w:rPr>
-        <w:t>user_ID</w:t>
-      </w:r>
-      <w:proofErr w:type="spellEnd"/>
-      <w:r>
-        <w:rPr>
-          <w:rFonts w:ascii="Times New Roman" w:hAnsi="Times New Roman" w:cs="Times New Roman"/>
-          <w:sz w:val="24"/>
-          <w:szCs w:val="24"/>
-        </w:rPr>
-        <w:t>)[“savings”]</w:t>
-      </w:r>
-    </w:p>
-    <w:p>
-      <w:pPr>
-        <w:pStyle w:val="ListParagraph"/>
-        <w:rPr>
-          <w:rFonts w:ascii="Times New Roman" w:hAnsi="Times New Roman" w:cs="Times New Roman"/>
-          <w:sz w:val="24"/>
-          <w:szCs w:val="24"/>
-        </w:rPr>
-      </w:pPr>
-      <w:r>
-        <w:rPr>
-          <w:rFonts w:ascii="Times New Roman" w:hAnsi="Times New Roman" w:cs="Times New Roman"/>
-          <w:sz w:val="24"/>
-          <w:szCs w:val="24"/>
-        </w:rPr>
-        <w:t xml:space="preserve">            </w:t>
-      </w:r>
-      <w:proofErr w:type="spellStart"/>
-      <w:r>
-        <w:rPr>
-          <w:rFonts w:ascii="Times New Roman" w:hAnsi="Times New Roman" w:cs="Times New Roman"/>
-          <w:sz w:val="24"/>
-          <w:szCs w:val="24"/>
-        </w:rPr>
-        <w:t>new_interest</w:t>
-      </w:r>
-      <w:proofErr w:type="spellEnd"/>
-      <w:r>
-        <w:rPr>
-          <w:rFonts w:ascii="Times New Roman" w:hAnsi="Times New Roman" w:cs="Times New Roman"/>
-          <w:sz w:val="24"/>
-          <w:szCs w:val="24"/>
-        </w:rPr>
-        <w:t xml:space="preserve"> = </w:t>
-      </w:r>
-      <w:proofErr w:type="spellStart"/>
-      <w:r>
-        <w:rPr>
-          <w:rFonts w:ascii="Times New Roman" w:hAnsi="Times New Roman" w:cs="Times New Roman"/>
-          <w:sz w:val="24"/>
-          <w:szCs w:val="24"/>
-        </w:rPr>
-        <w:t>database.fetchall</w:t>
-      </w:r>
-      <w:proofErr w:type="spellEnd"/>
-      <w:r>
-        <w:rPr>
-          <w:rFonts w:ascii="Times New Roman" w:hAnsi="Times New Roman" w:cs="Times New Roman"/>
-          <w:sz w:val="24"/>
-          <w:szCs w:val="24"/>
-        </w:rPr>
-        <w:t>(</w:t>
-      </w:r>
-      <w:proofErr w:type="spellStart"/>
-      <w:r>
-        <w:rPr>
-          <w:rFonts w:ascii="Times New Roman" w:hAnsi="Times New Roman" w:cs="Times New Roman"/>
-          <w:sz w:val="24"/>
-          <w:szCs w:val="24"/>
-        </w:rPr>
-        <w:t>user_ID</w:t>
-      </w:r>
-      <w:proofErr w:type="spellEnd"/>
-      <w:r>
-        <w:rPr>
-          <w:rFonts w:ascii="Times New Roman" w:hAnsi="Times New Roman" w:cs="Times New Roman"/>
-          <w:sz w:val="24"/>
-          <w:szCs w:val="24"/>
-        </w:rPr>
-        <w:t>)</w:t>
-      </w:r>
-      <w:r>
-        <w:rPr>
-          <w:rFonts w:ascii="Times New Roman" w:hAnsi="Times New Roman" w:cs="Times New Roman"/>
-          <w:sz w:val="24"/>
-          <w:szCs w:val="24"/>
-        </w:rPr>
-        <w:t xml:space="preserve">[“interest”] + </w:t>
-      </w:r>
-      <w:proofErr w:type="spellStart"/>
-      <w:r>
-        <w:rPr>
-          <w:rFonts w:ascii="Times New Roman" w:hAnsi="Times New Roman" w:cs="Times New Roman"/>
-          <w:sz w:val="24"/>
-          <w:szCs w:val="24"/>
-        </w:rPr>
-        <w:t>collect_interest</w:t>
-      </w:r>
-      <w:proofErr w:type="spellEnd"/>
-    </w:p>
-    <w:p>
-      <w:pPr>
-        <w:pStyle w:val="ListParagraph"/>
-        <w:rPr>
-          <w:rFonts w:ascii="Times New Roman" w:hAnsi="Times New Roman" w:cs="Times New Roman"/>
-          <w:sz w:val="24"/>
-          <w:szCs w:val="24"/>
-        </w:rPr>
-      </w:pPr>
-      <w:r>
-        <w:rPr>
-          <w:rFonts w:ascii="Times New Roman" w:hAnsi="Times New Roman" w:cs="Times New Roman"/>
-          <w:sz w:val="24"/>
-          <w:szCs w:val="24"/>
-        </w:rPr>
-        <w:t xml:space="preserve">            </w:t>
-      </w:r>
-      <w:proofErr w:type="spellStart"/>
-      <w:r>
-        <w:rPr>
-          <w:rFonts w:ascii="Times New Roman" w:hAnsi="Times New Roman" w:cs="Times New Roman"/>
-          <w:sz w:val="24"/>
-          <w:szCs w:val="24"/>
-        </w:rPr>
-        <w:t>database.execute</w:t>
-      </w:r>
-      <w:proofErr w:type="spellEnd"/>
-      <w:r>
-        <w:rPr>
-          <w:rFonts w:ascii="Times New Roman" w:hAnsi="Times New Roman" w:cs="Times New Roman"/>
-          <w:sz w:val="24"/>
-          <w:szCs w:val="24"/>
-        </w:rPr>
-        <w:t>(</w:t>
-      </w:r>
-      <w:proofErr w:type="spellStart"/>
-      <w:r>
-        <w:rPr>
-          <w:rFonts w:ascii="Times New Roman" w:hAnsi="Times New Roman" w:cs="Times New Roman"/>
-          <w:sz w:val="24"/>
-          <w:szCs w:val="24"/>
-        </w:rPr>
-        <w:t>user_ID</w:t>
-      </w:r>
-      <w:proofErr w:type="spellEnd"/>
-      <w:r>
-        <w:rPr>
-          <w:rFonts w:ascii="Times New Roman" w:hAnsi="Times New Roman" w:cs="Times New Roman"/>
-          <w:sz w:val="24"/>
-          <w:szCs w:val="24"/>
-        </w:rPr>
-        <w:t xml:space="preserve">, interest = </w:t>
-      </w:r>
-      <w:proofErr w:type="spellStart"/>
-      <w:r>
-        <w:rPr>
-          <w:rFonts w:ascii="Times New Roman" w:hAnsi="Times New Roman" w:cs="Times New Roman"/>
-          <w:sz w:val="24"/>
-          <w:szCs w:val="24"/>
-        </w:rPr>
-        <w:t>new_interest</w:t>
-      </w:r>
-      <w:proofErr w:type="spellEnd"/>
-      <w:r>
-        <w:rPr>
-          <w:rFonts w:ascii="Times New Roman" w:hAnsi="Times New Roman" w:cs="Times New Roman"/>
-          <w:sz w:val="24"/>
-          <w:szCs w:val="24"/>
-        </w:rPr>
-        <w:t xml:space="preserve">, </w:t>
-      </w:r>
-      <w:proofErr w:type="spellStart"/>
-      <w:r>
-        <w:rPr>
-          <w:rFonts w:ascii="Times New Roman" w:hAnsi="Times New Roman" w:cs="Times New Roman"/>
-          <w:sz w:val="24"/>
-          <w:szCs w:val="24"/>
-        </w:rPr>
-        <w:t>last_updated</w:t>
-      </w:r>
-      <w:proofErr w:type="spellEnd"/>
-      <w:r>
-        <w:rPr>
-          <w:rFonts w:ascii="Times New Roman" w:hAnsi="Times New Roman" w:cs="Times New Roman"/>
-          <w:sz w:val="24"/>
-          <w:szCs w:val="24"/>
-        </w:rPr>
-        <w:t xml:space="preserve"> = </w:t>
-      </w:r>
-      <w:proofErr w:type="spellStart"/>
-      <w:r>
-        <w:rPr>
-          <w:rFonts w:ascii="Times New Roman" w:hAnsi="Times New Roman" w:cs="Times New Roman"/>
-          <w:sz w:val="24"/>
-          <w:szCs w:val="24"/>
-        </w:rPr>
-        <w:t>date.today</w:t>
-      </w:r>
-      <w:proofErr w:type="spellEnd"/>
-      <w:r>
-        <w:rPr>
-          <w:rFonts w:ascii="Times New Roman" w:hAnsi="Times New Roman" w:cs="Times New Roman"/>
-          <w:sz w:val="24"/>
-          <w:szCs w:val="24"/>
-        </w:rPr>
-        <w:t>()</w:t>
-      </w:r>
-      <w:r>
-        <w:rPr>
-          <w:rFonts w:ascii="Times New Roman" w:hAnsi="Times New Roman" w:cs="Times New Roman"/>
-          <w:sz w:val="24"/>
-          <w:szCs w:val="24"/>
-        </w:rPr>
-        <w:t>)</w:t>
-      </w:r>
-      <w:r>
-        <w:rPr>
-          <w:rFonts w:ascii="Times New Roman" w:hAnsi="Times New Roman" w:cs="Times New Roman"/>
-          <w:sz w:val="24"/>
-          <w:szCs w:val="24"/>
-        </w:rPr>
-        <w:t xml:space="preserve"> //standard library database API</w:t>
-      </w:r>
-    </w:p>
-    <w:p>
-      <w:pPr>
-        <w:pStyle w:val="ListParagraph"/>
-        <w:rPr>
-          <w:rFonts w:ascii="Times New Roman" w:hAnsi="Times New Roman" w:cs="Times New Roman"/>
-          <w:sz w:val="24"/>
-          <w:szCs w:val="24"/>
-        </w:rPr>
-      </w:pPr>
-      <w:r>
-        <w:rPr>
-          <w:rFonts w:ascii="Times New Roman" w:hAnsi="Times New Roman" w:cs="Times New Roman"/>
-          <w:sz w:val="24"/>
-          <w:szCs w:val="24"/>
-        </w:rPr>
-        <w:t xml:space="preserve">            log(IP, </w:t>
-      </w:r>
-      <w:proofErr w:type="spellStart"/>
-      <w:r>
-        <w:rPr>
-          <w:rFonts w:ascii="Times New Roman" w:hAnsi="Times New Roman" w:cs="Times New Roman"/>
-          <w:sz w:val="24"/>
-          <w:szCs w:val="24"/>
-        </w:rPr>
-        <w:t>user_ID</w:t>
-      </w:r>
-      <w:proofErr w:type="spellEnd"/>
-      <w:r>
-        <w:rPr>
-          <w:rFonts w:ascii="Times New Roman" w:hAnsi="Times New Roman" w:cs="Times New Roman"/>
-          <w:sz w:val="24"/>
-          <w:szCs w:val="24"/>
-        </w:rPr>
-        <w:t>, time, “interest updated”)</w:t>
-      </w:r>
-    </w:p>
-    <w:p>
-      <w:pPr>
-        <w:pStyle w:val="ListParagraph"/>
-        <w:rPr>
-          <w:rFonts w:ascii="Times New Roman" w:hAnsi="Times New Roman" w:cs="Times New Roman"/>
-          <w:sz w:val="24"/>
-          <w:szCs w:val="24"/>
-        </w:rPr>
-      </w:pPr>
-      <w:r>
-        <w:rPr>
-          <w:rFonts w:ascii="Times New Roman" w:hAnsi="Times New Roman" w:cs="Times New Roman"/>
-          <w:sz w:val="24"/>
-          <w:szCs w:val="24"/>
-        </w:rPr>
-        <w:t xml:space="preserve">            </w:t>
-      </w:r>
-      <w:proofErr w:type="spellStart"/>
-      <w:r>
-        <w:rPr>
-          <w:rFonts w:ascii="Times New Roman" w:hAnsi="Times New Roman" w:cs="Times New Roman"/>
-          <w:sz w:val="24"/>
-          <w:szCs w:val="24"/>
-        </w:rPr>
-        <w:t>database.commit</w:t>
-      </w:r>
-      <w:proofErr w:type="spellEnd"/>
-      <w:r>
-        <w:rPr>
-          <w:rFonts w:ascii="Times New Roman" w:hAnsi="Times New Roman" w:cs="Times New Roman"/>
-          <w:sz w:val="24"/>
-          <w:szCs w:val="24"/>
-        </w:rPr>
-        <w:t>() //standard library database API</w:t>
-      </w:r>
-      <w:r>
-        <w:rPr>
-          <w:rFonts w:ascii="Times New Roman" w:hAnsi="Times New Roman" w:cs="Times New Roman"/>
-          <w:sz w:val="24"/>
-          <w:szCs w:val="24"/>
-        </w:rPr>
-        <w:t xml:space="preserve">       </w:t>
-      </w:r>
-    </w:p>
-    <w:p>
-      <w:pPr>
-        <w:pStyle w:val="ListParagraph"/>
-        <w:rPr>
-          <w:rFonts w:ascii="Times New Roman" w:hAnsi="Times New Roman" w:cs="Times New Roman"/>
-          <w:sz w:val="24"/>
-          <w:szCs w:val="24"/>
-        </w:rPr>
-      </w:pPr>
-      <w:r>
-        <w:rPr>
-          <w:rFonts w:ascii="Times New Roman" w:hAnsi="Times New Roman" w:cs="Times New Roman"/>
-          <w:sz w:val="24"/>
-          <w:szCs w:val="24"/>
-        </w:rPr>
-        <w:t xml:space="preserve">        }</w:t>
-      </w:r>
-    </w:p>
-    <w:p>
-      <w:pPr>
-        <w:pStyle w:val="ListParagraph"/>
-        <w:rPr>
-          <w:rFonts w:ascii="Times New Roman" w:hAnsi="Times New Roman" w:cs="Times New Roman"/>
-          <w:sz w:val="24"/>
-          <w:szCs w:val="24"/>
-        </w:rPr>
-      </w:pPr>
-      <w:r>
-        <w:rPr>
-          <w:rFonts w:ascii="Times New Roman" w:hAnsi="Times New Roman" w:cs="Times New Roman"/>
-          <w:sz w:val="24"/>
-          <w:szCs w:val="24"/>
-        </w:rPr>
-        <w:t xml:space="preserve">        </w:t>
-      </w:r>
-      <w:proofErr w:type="spellStart"/>
-      <w:r>
-        <w:rPr>
-          <w:rFonts w:ascii="Times New Roman" w:hAnsi="Times New Roman" w:cs="Times New Roman"/>
-          <w:sz w:val="24"/>
-          <w:szCs w:val="24"/>
-        </w:rPr>
-        <w:t>database.close</w:t>
-      </w:r>
-      <w:proofErr w:type="spellEnd"/>
-      <w:r>
-        <w:rPr>
-          <w:rFonts w:ascii="Times New Roman" w:hAnsi="Times New Roman" w:cs="Times New Roman"/>
-          <w:sz w:val="24"/>
-          <w:szCs w:val="24"/>
-        </w:rPr>
-        <w:t>() //standard library database API</w:t>
-      </w:r>
-    </w:p>
-    <w:p>
-      <w:pPr>
-        <w:pStyle w:val="ListParagraph"/>
-        <w:rPr>
-          <w:rFonts w:ascii="Times New Roman" w:hAnsi="Times New Roman" w:cs="Times New Roman"/>
-          <w:sz w:val="24"/>
-          <w:szCs w:val="24"/>
-        </w:rPr>
-      </w:pPr>
-      <w:r>
-        <w:rPr>
-          <w:rFonts w:ascii="Times New Roman" w:hAnsi="Times New Roman" w:cs="Times New Roman"/>
-          <w:sz w:val="24"/>
-          <w:szCs w:val="24"/>
-        </w:rPr>
-        <w:t xml:space="preserve">        </w:t>
-      </w:r>
-      <w:r>
-        <w:rPr>
-          <w:rFonts w:ascii="Times New Roman" w:hAnsi="Times New Roman" w:cs="Times New Roman"/>
-          <w:sz w:val="24"/>
-          <w:szCs w:val="24"/>
-        </w:rPr>
-        <w:t>return</w:t>
-      </w:r>
-    </w:p>
-    <w:p>
-      <w:pPr>
-        <w:pStyle w:val="ListParagraph"/>
-        <w:rPr>
-          <w:rFonts w:ascii="Times New Roman" w:hAnsi="Times New Roman" w:cs="Times New Roman"/>
-          <w:sz w:val="24"/>
-          <w:szCs w:val="24"/>
-        </w:rPr>
-      </w:pPr>
-      <w:r>
-        <w:rPr>
-          <w:rFonts w:ascii="Times New Roman" w:hAnsi="Times New Roman" w:cs="Times New Roman"/>
-          <w:sz w:val="24"/>
-          <w:szCs w:val="24"/>
-        </w:rPr>
-        <w:t xml:space="preserve">    }</w:t>
-      </w:r>
-      <w:r>
-        <w:rPr>
-          <w:rFonts w:ascii="Times New Roman" w:hAnsi="Times New Roman" w:cs="Times New Roman"/>
-          <w:sz w:val="24"/>
-          <w:szCs w:val="24"/>
-        </w:rPr>
-        <w:br/>
-        <w:t xml:space="preserve">        </w:t>
       </w:r>
     </w:p>
     <w:p>
@@ -8509,6 +7299,7 @@
           <w:sz w:val="24"/>
           <w:szCs w:val="24"/>
         </w:rPr>
+        <w:lastRenderedPageBreak/>
         <w:t xml:space="preserve">For the transaction server, error handling on the input is caught in the browser input text box. For the withdrawal, deposit, and transfer the float input will be caught in the browser and a second check on the input before it is put in the database.  The account selection is returned from the database and errors are handled by limiting the ability to select pre-created accounts. </w:t>
       </w:r>
     </w:p>
@@ -9554,7 +8345,7 @@
         <w:ind w:left="720" w:hanging="360"/>
       </w:pPr>
     </w:lvl>
-    <w:lvl w:ilvl="1" w:tplc="04090019" w:tentative="1">
+    <w:lvl w:ilvl="1" w:tplc="04090019">
       <w:start w:val="1"/>
       <w:numFmt w:val="lowerLetter"/>
       <w:lvlText w:val="%2."/>

</xml_diff>